<commit_message>
Modification pge d garde
</commit_message>
<xml_diff>
--- a/_Documents/cahierDeCharge.docx
+++ b/_Documents/cahierDeCharge.docx
@@ -5,11 +5,14 @@
     <w:p>
       <w:pPr>
         <w:rPr>
-          <w:lang w:val="fr-FR"/>
-        </w:rPr>
-      </w:pPr>
-      <w:r>
-        <w:rPr>
+          <w:rFonts w:asciiTheme="majorBidi" w:hAnsiTheme="majorBidi" w:cstheme="majorBidi"/>
+          <w:lang w:val="fr-FR"/>
+        </w:rPr>
+      </w:pPr>
+      <w:r>
+        <w:rPr>
+          <w:rFonts w:asciiTheme="majorBidi" w:hAnsiTheme="majorBidi" w:cstheme="majorBidi"/>
+          <w:noProof/>
           <w:lang w:val="fr-FR"/>
         </w:rPr>
         <w:drawing>
@@ -77,6 +80,8 @@
       </w:r>
       <w:r>
         <w:rPr>
+          <w:rFonts w:asciiTheme="majorBidi" w:hAnsiTheme="majorBidi" w:cstheme="majorBidi"/>
+          <w:noProof/>
           <w:lang w:val="fr-FR"/>
         </w:rPr>
         <w:drawing>
@@ -130,6 +135,7 @@
       </w:r>
       <w:r>
         <w:rPr>
+          <w:rFonts w:asciiTheme="majorBidi" w:hAnsiTheme="majorBidi" w:cstheme="majorBidi"/>
           <w:lang w:val="fr-FR"/>
         </w:rPr>
         <w:tab/>
@@ -138,6 +144,7 @@
     <w:p>
       <w:pPr>
         <w:rPr>
+          <w:rFonts w:asciiTheme="majorBidi" w:hAnsiTheme="majorBidi" w:cstheme="majorBidi"/>
           <w:lang w:val="fr-FR"/>
         </w:rPr>
       </w:pPr>
@@ -145,6 +152,7 @@
     <w:p>
       <w:pPr>
         <w:rPr>
+          <w:rFonts w:asciiTheme="majorBidi" w:hAnsiTheme="majorBidi" w:cstheme="majorBidi"/>
           <w:lang w:val="fr-FR"/>
         </w:rPr>
       </w:pPr>
@@ -152,6 +160,7 @@
     <w:p>
       <w:pPr>
         <w:rPr>
+          <w:rFonts w:asciiTheme="majorBidi" w:hAnsiTheme="majorBidi" w:cstheme="majorBidi"/>
           <w:lang w:val="fr-FR"/>
         </w:rPr>
       </w:pPr>
@@ -159,6 +168,7 @@
     <w:p>
       <w:pPr>
         <w:rPr>
+          <w:rFonts w:asciiTheme="majorBidi" w:hAnsiTheme="majorBidi" w:cstheme="majorBidi"/>
           <w:lang w:val="fr-FR"/>
         </w:rPr>
       </w:pPr>
@@ -166,6 +176,7 @@
     <w:p>
       <w:pPr>
         <w:rPr>
+          <w:rFonts w:asciiTheme="majorBidi" w:hAnsiTheme="majorBidi" w:cstheme="majorBidi"/>
           <w:lang w:val="fr-FR"/>
         </w:rPr>
       </w:pPr>
@@ -173,14 +184,23 @@
     <w:p>
       <w:pPr>
         <w:rPr>
-          <w:lang w:val="fr-FR"/>
-        </w:rPr>
-      </w:pPr>
+          <w:rFonts w:asciiTheme="majorBidi" w:hAnsiTheme="majorBidi" w:cstheme="majorBidi"/>
+          <w:lang w:val="fr-FR"/>
+        </w:rPr>
+      </w:pPr>
+      <w:r>
+        <w:rPr>
+          <w:rFonts w:asciiTheme="majorBidi" w:hAnsiTheme="majorBidi" w:cstheme="majorBidi"/>
+          <w:lang w:val="fr-FR"/>
+        </w:rPr>
+        <w:tab/>
+      </w:r>
     </w:p>
     <w:p>
       <w:pPr>
         <w:jc w:val="center"/>
         <w:rPr>
+          <w:rFonts w:asciiTheme="majorBidi" w:hAnsiTheme="majorBidi" w:cstheme="majorBidi"/>
           <w:color w:val="215E99" w:themeColor="text2" w:themeTint="BF"/>
           <w:sz w:val="36"/>
           <w:szCs w:val="36"/>
@@ -189,6 +209,7 @@
       </w:pPr>
       <w:r>
         <w:rPr>
+          <w:rFonts w:asciiTheme="majorBidi" w:hAnsiTheme="majorBidi" w:cstheme="majorBidi"/>
           <w:color w:val="215E99" w:themeColor="text2" w:themeTint="BF"/>
           <w:sz w:val="36"/>
           <w:szCs w:val="36"/>
@@ -199,12 +220,12 @@
     </w:p>
     <w:p>
       <w:pPr>
-        <w:jc w:val="center"/>
+        <w:ind w:left="720" w:firstLine="720"/>
         <w:rPr>
           <w:rFonts w:asciiTheme="majorBidi" w:hAnsiTheme="majorBidi" w:cstheme="majorBidi"/>
           <w:color w:val="215E99" w:themeColor="text2" w:themeTint="BF"/>
-          <w:sz w:val="96"/>
-          <w:szCs w:val="96"/>
+          <w:sz w:val="72"/>
+          <w:szCs w:val="72"/>
           <w:lang w:val="fr-FR"/>
         </w:rPr>
       </w:pPr>
@@ -212,11 +233,21 @@
         <w:rPr>
           <w:rFonts w:asciiTheme="majorBidi" w:hAnsiTheme="majorBidi" w:cstheme="majorBidi"/>
           <w:color w:val="215E99" w:themeColor="text2" w:themeTint="BF"/>
-          <w:sz w:val="96"/>
-          <w:szCs w:val="96"/>
-          <w:lang w:val="fr-FR"/>
-        </w:rPr>
-        <w:t>Cahier de Charge</w:t>
+          <w:sz w:val="72"/>
+          <w:szCs w:val="72"/>
+          <w:lang w:val="fr-FR"/>
+        </w:rPr>
+        <w:t>C</w:t>
+      </w:r>
+      <w:r>
+        <w:rPr>
+          <w:rFonts w:asciiTheme="majorBidi" w:hAnsiTheme="majorBidi" w:cstheme="majorBidi"/>
+          <w:color w:val="215E99" w:themeColor="text2" w:themeTint="BF"/>
+          <w:sz w:val="72"/>
+          <w:szCs w:val="72"/>
+          <w:lang w:val="fr-FR"/>
+        </w:rPr>
+        <w:t>AHIER DE CHARGE</w:t>
       </w:r>
     </w:p>
     <w:p>
@@ -245,7 +276,7 @@
       <w:pPr>
         <w:jc w:val="center"/>
         <w:rPr>
-          <w:rFonts w:ascii="Yu Gothic UI Light" w:eastAsia="Yu Gothic UI Light" w:hAnsi="Yu Gothic UI Light"/>
+          <w:rFonts w:asciiTheme="majorBidi" w:eastAsia="Yu Gothic UI Light" w:hAnsiTheme="majorBidi" w:cstheme="majorBidi"/>
           <w:color w:val="156082" w:themeColor="accent1"/>
           <w:sz w:val="56"/>
           <w:szCs w:val="56"/>
@@ -254,7 +285,7 @@
       </w:pPr>
       <w:r>
         <w:rPr>
-          <w:rFonts w:ascii="Yu Gothic UI Light" w:eastAsia="Yu Gothic UI Light" w:hAnsi="Yu Gothic UI Light"/>
+          <w:rFonts w:asciiTheme="majorBidi" w:eastAsia="Yu Gothic UI Light" w:hAnsiTheme="majorBidi" w:cstheme="majorBidi"/>
           <w:color w:val="156082" w:themeColor="accent1"/>
           <w:sz w:val="56"/>
           <w:szCs w:val="56"/>
@@ -264,7 +295,7 @@
       </w:r>
       <w:r>
         <w:rPr>
-          <w:rFonts w:ascii="Yu Gothic UI Light" w:eastAsia="Yu Gothic UI Light" w:hAnsi="Yu Gothic UI Light"/>
+          <w:rFonts w:asciiTheme="majorBidi" w:eastAsia="Yu Gothic UI Light" w:hAnsiTheme="majorBidi" w:cstheme="majorBidi"/>
           <w:color w:val="156082" w:themeColor="accent1"/>
           <w:sz w:val="56"/>
           <w:szCs w:val="56"/>
@@ -274,7 +305,7 @@
       </w:r>
       <w:r>
         <w:rPr>
-          <w:rFonts w:ascii="Yu Gothic UI Light" w:eastAsia="Yu Gothic UI Light" w:hAnsi="Yu Gothic UI Light"/>
+          <w:rFonts w:asciiTheme="majorBidi" w:eastAsia="Yu Gothic UI Light" w:hAnsiTheme="majorBidi" w:cstheme="majorBidi"/>
           <w:color w:val="156082" w:themeColor="accent1"/>
           <w:sz w:val="56"/>
           <w:szCs w:val="56"/>
@@ -286,6 +317,7 @@
     <w:p>
       <w:pPr>
         <w:rPr>
+          <w:rFonts w:asciiTheme="majorBidi" w:hAnsiTheme="majorBidi" w:cstheme="majorBidi"/>
           <w:lang w:val="fr-FR"/>
         </w:rPr>
       </w:pPr>
@@ -293,6 +325,7 @@
     <w:p>
       <w:pPr>
         <w:rPr>
+          <w:rFonts w:asciiTheme="majorBidi" w:hAnsiTheme="majorBidi" w:cstheme="majorBidi"/>
           <w:lang w:val="fr-FR"/>
         </w:rPr>
       </w:pPr>
@@ -300,6 +333,7 @@
     <w:p>
       <w:pPr>
         <w:rPr>
+          <w:rFonts w:asciiTheme="majorBidi" w:hAnsiTheme="majorBidi" w:cstheme="majorBidi"/>
           <w:lang w:val="fr-FR"/>
         </w:rPr>
       </w:pPr>
@@ -307,13 +341,371 @@
     <w:p>
       <w:pPr>
         <w:rPr>
-          <w:lang w:val="fr-FR"/>
-        </w:rPr>
-      </w:pPr>
+          <w:rFonts w:asciiTheme="majorBidi" w:hAnsiTheme="majorBidi" w:cstheme="majorBidi"/>
+          <w:lang w:val="fr-FR"/>
+        </w:rPr>
+      </w:pPr>
+      <w:r>
+        <w:rPr>
+          <w:rFonts w:asciiTheme="majorBidi" w:hAnsiTheme="majorBidi" w:cstheme="majorBidi"/>
+          <w:noProof/>
+          <w:lang w:val="fr-FR"/>
+        </w:rPr>
+        <mc:AlternateContent>
+          <mc:Choice Requires="wps">
+            <w:drawing>
+              <wp:anchor distT="0" distB="0" distL="114300" distR="114300" simplePos="0" relativeHeight="251664384" behindDoc="0" locked="0" layoutInCell="1" allowOverlap="1" wp14:anchorId="45AA139D" wp14:editId="04403CDD">
+                <wp:simplePos x="0" y="0"/>
+                <wp:positionH relativeFrom="margin">
+                  <wp:posOffset>3706446</wp:posOffset>
+                </wp:positionH>
+                <wp:positionV relativeFrom="paragraph">
+                  <wp:posOffset>2209165</wp:posOffset>
+                </wp:positionV>
+                <wp:extent cx="2190750" cy="273050"/>
+                <wp:effectExtent l="0" t="0" r="0" b="0"/>
+                <wp:wrapNone/>
+                <wp:docPr id="465388368" name="Zone de texte 1"/>
+                <wp:cNvGraphicFramePr/>
+                <a:graphic xmlns:a="http://schemas.openxmlformats.org/drawingml/2006/main">
+                  <a:graphicData uri="http://schemas.microsoft.com/office/word/2010/wordprocessingShape">
+                    <wps:wsp>
+                      <wps:cNvSpPr txBox="1"/>
+                      <wps:spPr>
+                        <a:xfrm>
+                          <a:off x="0" y="0"/>
+                          <a:ext cx="2190750" cy="273050"/>
+                        </a:xfrm>
+                        <a:prstGeom prst="rect">
+                          <a:avLst/>
+                        </a:prstGeom>
+                        <a:solidFill>
+                          <a:schemeClr val="lt1"/>
+                        </a:solidFill>
+                        <a:ln w="6350">
+                          <a:noFill/>
+                        </a:ln>
+                      </wps:spPr>
+                      <wps:txbx>
+                        <w:txbxContent>
+                          <w:p>
+                            <w:pPr>
+                              <w:rPr>
+                                <w:rFonts w:asciiTheme="majorBidi" w:hAnsiTheme="majorBidi" w:cstheme="majorBidi"/>
+                                <w:lang w:val="fr-FR"/>
+                              </w:rPr>
+                            </w:pPr>
+                            <w:r>
+                              <w:rPr>
+                                <w:rFonts w:asciiTheme="majorBidi" w:hAnsiTheme="majorBidi" w:cstheme="majorBidi"/>
+                                <w:lang w:val="fr-FR"/>
+                              </w:rPr>
+                              <w:t>Réalisé par :</w:t>
+                            </w:r>
+                            <w:r>
+                              <w:rPr>
+                                <w:rFonts w:asciiTheme="majorBidi" w:hAnsiTheme="majorBidi" w:cstheme="majorBidi"/>
+                                <w:lang w:val="fr-FR"/>
+                              </w:rPr>
+                              <w:t xml:space="preserve"> Mina ELKHOTFI</w:t>
+                            </w:r>
+                          </w:p>
+                          <w:p/>
+                        </w:txbxContent>
+                      </wps:txbx>
+                      <wps:bodyPr rot="0" spcFirstLastPara="0" vertOverflow="overflow" horzOverflow="overflow" vert="horz" wrap="square" lIns="91440" tIns="45720" rIns="91440" bIns="45720" numCol="1" spcCol="0" rtlCol="0" fromWordArt="0" anchor="t" anchorCtr="0" forceAA="0" compatLnSpc="1">
+                        <a:prstTxWarp prst="textNoShape">
+                          <a:avLst/>
+                        </a:prstTxWarp>
+                        <a:noAutofit/>
+                      </wps:bodyPr>
+                    </wps:wsp>
+                  </a:graphicData>
+                </a:graphic>
+                <wp14:sizeRelH relativeFrom="margin">
+                  <wp14:pctWidth>0</wp14:pctWidth>
+                </wp14:sizeRelH>
+                <wp14:sizeRelV relativeFrom="margin">
+                  <wp14:pctHeight>0</wp14:pctHeight>
+                </wp14:sizeRelV>
+              </wp:anchor>
+            </w:drawing>
+          </mc:Choice>
+          <mc:Fallback>
+            <w:pict>
+              <v:shapetype w14:anchorId="45AA139D" id="_x0000_t202" coordsize="21600,21600" o:spt="202" path="m,l,21600r21600,l21600,xe">
+                <v:stroke joinstyle="miter"/>
+                <v:path gradientshapeok="t" o:connecttype="rect"/>
+              </v:shapetype>
+              <v:shape id="Zone de texte 1" o:spid="_x0000_s1026" type="#_x0000_t202" style="position:absolute;margin-left:291.85pt;margin-top:173.95pt;width:172.5pt;height:21.5pt;z-index:251664384;visibility:visible;mso-wrap-style:square;mso-width-percent:0;mso-height-percent:0;mso-wrap-distance-left:9pt;mso-wrap-distance-top:0;mso-wrap-distance-right:9pt;mso-wrap-distance-bottom:0;mso-position-horizontal:absolute;mso-position-horizontal-relative:margin;mso-position-vertical:absolute;mso-position-vertical-relative:text;mso-width-percent:0;mso-height-percent:0;mso-width-relative:margin;mso-height-relative:margin;v-text-anchor:top" o:gfxdata="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" fillcolor="white [3201]" stroked="f" strokeweight=".5pt">
+                <v:textbox>
+                  <w:txbxContent>
+                    <w:p>
+                      <w:pPr>
+                        <w:rPr>
+                          <w:rFonts w:asciiTheme="majorBidi" w:hAnsiTheme="majorBidi" w:cstheme="majorBidi"/>
+                          <w:lang w:val="fr-FR"/>
+                        </w:rPr>
+                      </w:pPr>
+                      <w:r>
+                        <w:rPr>
+                          <w:rFonts w:asciiTheme="majorBidi" w:hAnsiTheme="majorBidi" w:cstheme="majorBidi"/>
+                          <w:lang w:val="fr-FR"/>
+                        </w:rPr>
+                        <w:t>Réalisé par :</w:t>
+                      </w:r>
+                      <w:r>
+                        <w:rPr>
+                          <w:rFonts w:asciiTheme="majorBidi" w:hAnsiTheme="majorBidi" w:cstheme="majorBidi"/>
+                          <w:lang w:val="fr-FR"/>
+                        </w:rPr>
+                        <w:t xml:space="preserve"> Mina ELKHOTFI</w:t>
+                      </w:r>
+                    </w:p>
+                    <w:p/>
+                  </w:txbxContent>
+                </v:textbox>
+                <w10:wrap anchorx="margin"/>
+              </v:shape>
+            </w:pict>
+          </mc:Fallback>
+        </mc:AlternateContent>
+      </w:r>
+      <w:r>
+        <w:rPr>
+          <w:rFonts w:asciiTheme="majorBidi" w:hAnsiTheme="majorBidi" w:cstheme="majorBidi"/>
+          <w:noProof/>
+          <w:lang w:val="fr-FR"/>
+        </w:rPr>
+        <mc:AlternateContent>
+          <mc:Choice Requires="wps">
+            <w:drawing>
+              <wp:anchor distT="0" distB="0" distL="114300" distR="114300" simplePos="0" relativeHeight="251662336" behindDoc="0" locked="0" layoutInCell="1" allowOverlap="1" wp14:anchorId="6E392CEC" wp14:editId="679F9152">
+                <wp:simplePos x="0" y="0"/>
+                <wp:positionH relativeFrom="margin">
+                  <wp:posOffset>3689105</wp:posOffset>
+                </wp:positionH>
+                <wp:positionV relativeFrom="paragraph">
+                  <wp:posOffset>2452322</wp:posOffset>
+                </wp:positionV>
+                <wp:extent cx="2508250" cy="292100"/>
+                <wp:effectExtent l="0" t="0" r="6350" b="0"/>
+                <wp:wrapNone/>
+                <wp:docPr id="1156471053" name="Zone de texte 1"/>
+                <wp:cNvGraphicFramePr/>
+                <a:graphic xmlns:a="http://schemas.openxmlformats.org/drawingml/2006/main">
+                  <a:graphicData uri="http://schemas.microsoft.com/office/word/2010/wordprocessingShape">
+                    <wps:wsp>
+                      <wps:cNvSpPr txBox="1"/>
+                      <wps:spPr>
+                        <a:xfrm>
+                          <a:off x="0" y="0"/>
+                          <a:ext cx="2508250" cy="292100"/>
+                        </a:xfrm>
+                        <a:prstGeom prst="rect">
+                          <a:avLst/>
+                        </a:prstGeom>
+                        <a:solidFill>
+                          <a:schemeClr val="lt1"/>
+                        </a:solidFill>
+                        <a:ln w="6350">
+                          <a:noFill/>
+                        </a:ln>
+                      </wps:spPr>
+                      <wps:txbx>
+                        <w:txbxContent>
+                          <w:p>
+                            <w:pPr>
+                              <w:rPr>
+                                <w:rFonts w:asciiTheme="majorBidi" w:hAnsiTheme="majorBidi" w:cstheme="majorBidi"/>
+                              </w:rPr>
+                            </w:pPr>
+                            <w:proofErr w:type="spellStart"/>
+                            <w:r>
+                              <w:rPr>
+                                <w:rFonts w:asciiTheme="majorBidi" w:hAnsiTheme="majorBidi" w:cstheme="majorBidi"/>
+                              </w:rPr>
+                              <w:t>Encadré</w:t>
+                            </w:r>
+                            <w:proofErr w:type="spellEnd"/>
+                            <w:r>
+                              <w:rPr>
+                                <w:rFonts w:asciiTheme="majorBidi" w:hAnsiTheme="majorBidi" w:cstheme="majorBidi"/>
+                              </w:rPr>
+                              <w:t xml:space="preserve"> </w:t>
+                            </w:r>
+                            <w:proofErr w:type="gramStart"/>
+                            <w:r>
+                              <w:rPr>
+                                <w:rFonts w:asciiTheme="majorBidi" w:hAnsiTheme="majorBidi" w:cstheme="majorBidi"/>
+                              </w:rPr>
+                              <w:t>par :</w:t>
+                            </w:r>
+                            <w:proofErr w:type="gramEnd"/>
+                            <w:r>
+                              <w:rPr>
+                                <w:rFonts w:asciiTheme="majorBidi" w:hAnsiTheme="majorBidi" w:cstheme="majorBidi"/>
+                              </w:rPr>
+                              <w:t xml:space="preserve"> </w:t>
+                            </w:r>
+                            <w:r>
+                              <w:rPr>
+                                <w:rFonts w:asciiTheme="majorBidi" w:hAnsiTheme="majorBidi" w:cstheme="majorBidi"/>
+                              </w:rPr>
+                              <w:t>M. ABID Abdeladim</w:t>
+                            </w:r>
+                          </w:p>
+                          <w:p>
+                            <w:pPr>
+                              <w:rPr>
+                                <w:rFonts w:asciiTheme="majorBidi" w:hAnsiTheme="majorBidi" w:cstheme="majorBidi"/>
+                              </w:rPr>
+                            </w:pPr>
+                          </w:p>
+                          <w:p>
+                            <w:pPr>
+                              <w:rPr>
+                                <w:rFonts w:asciiTheme="majorBidi" w:hAnsiTheme="majorBidi" w:cstheme="majorBidi"/>
+                              </w:rPr>
+                            </w:pPr>
+                          </w:p>
+                          <w:p>
+                            <w:pPr>
+                              <w:rPr>
+                                <w:rFonts w:asciiTheme="majorBidi" w:hAnsiTheme="majorBidi" w:cstheme="majorBidi"/>
+                              </w:rPr>
+                            </w:pPr>
+                          </w:p>
+                          <w:p>
+                            <w:pPr>
+                              <w:rPr>
+                                <w:rFonts w:asciiTheme="majorBidi" w:hAnsiTheme="majorBidi" w:cstheme="majorBidi"/>
+                              </w:rPr>
+                            </w:pPr>
+                          </w:p>
+                          <w:p>
+                            <w:pPr>
+                              <w:rPr>
+                                <w:rFonts w:asciiTheme="majorBidi" w:hAnsiTheme="majorBidi" w:cstheme="majorBidi"/>
+                                <w:lang w:val="fr-FR"/>
+                              </w:rPr>
+                            </w:pPr>
+                          </w:p>
+                        </w:txbxContent>
+                      </wps:txbx>
+                      <wps:bodyPr rot="0" spcFirstLastPara="0" vertOverflow="overflow" horzOverflow="overflow" vert="horz" wrap="square" lIns="91440" tIns="45720" rIns="91440" bIns="45720" numCol="1" spcCol="0" rtlCol="0" fromWordArt="0" anchor="t" anchorCtr="0" forceAA="0" compatLnSpc="1">
+                        <a:prstTxWarp prst="textNoShape">
+                          <a:avLst/>
+                        </a:prstTxWarp>
+                        <a:noAutofit/>
+                      </wps:bodyPr>
+                    </wps:wsp>
+                  </a:graphicData>
+                </a:graphic>
+                <wp14:sizeRelH relativeFrom="margin">
+                  <wp14:pctWidth>0</wp14:pctWidth>
+                </wp14:sizeRelH>
+                <wp14:sizeRelV relativeFrom="margin">
+                  <wp14:pctHeight>0</wp14:pctHeight>
+                </wp14:sizeRelV>
+              </wp:anchor>
+            </w:drawing>
+          </mc:Choice>
+          <mc:Fallback>
+            <w:pict>
+              <v:shape w14:anchorId="6E392CEC" id="_x0000_s1027" type="#_x0000_t202" style="position:absolute;margin-left:290.5pt;margin-top:193.1pt;width:197.5pt;height:23pt;z-index:251662336;visibility:visible;mso-wrap-style:square;mso-width-percent:0;mso-height-percent:0;mso-wrap-distance-left:9pt;mso-wrap-distance-top:0;mso-wrap-distance-right:9pt;mso-wrap-distance-bottom:0;mso-position-horizontal:absolute;mso-position-horizontal-relative:margin;mso-position-vertical:absolute;mso-position-vertical-relative:text;mso-width-percent:0;mso-height-percent:0;mso-width-relative:margin;mso-height-relative:margin;v-text-anchor:top" o:gfxdata="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" fillcolor="white [3201]" stroked="f" strokeweight=".5pt">
+                <v:textbox>
+                  <w:txbxContent>
+                    <w:p>
+                      <w:pPr>
+                        <w:rPr>
+                          <w:rFonts w:asciiTheme="majorBidi" w:hAnsiTheme="majorBidi" w:cstheme="majorBidi"/>
+                        </w:rPr>
+                      </w:pPr>
+                      <w:proofErr w:type="spellStart"/>
+                      <w:r>
+                        <w:rPr>
+                          <w:rFonts w:asciiTheme="majorBidi" w:hAnsiTheme="majorBidi" w:cstheme="majorBidi"/>
+                        </w:rPr>
+                        <w:t>Encadré</w:t>
+                      </w:r>
+                      <w:proofErr w:type="spellEnd"/>
+                      <w:r>
+                        <w:rPr>
+                          <w:rFonts w:asciiTheme="majorBidi" w:hAnsiTheme="majorBidi" w:cstheme="majorBidi"/>
+                        </w:rPr>
+                        <w:t xml:space="preserve"> </w:t>
+                      </w:r>
+                      <w:proofErr w:type="gramStart"/>
+                      <w:r>
+                        <w:rPr>
+                          <w:rFonts w:asciiTheme="majorBidi" w:hAnsiTheme="majorBidi" w:cstheme="majorBidi"/>
+                        </w:rPr>
+                        <w:t>par :</w:t>
+                      </w:r>
+                      <w:proofErr w:type="gramEnd"/>
+                      <w:r>
+                        <w:rPr>
+                          <w:rFonts w:asciiTheme="majorBidi" w:hAnsiTheme="majorBidi" w:cstheme="majorBidi"/>
+                        </w:rPr>
+                        <w:t xml:space="preserve"> </w:t>
+                      </w:r>
+                      <w:r>
+                        <w:rPr>
+                          <w:rFonts w:asciiTheme="majorBidi" w:hAnsiTheme="majorBidi" w:cstheme="majorBidi"/>
+                        </w:rPr>
+                        <w:t>M. ABID Abdeladim</w:t>
+                      </w:r>
+                    </w:p>
+                    <w:p>
+                      <w:pPr>
+                        <w:rPr>
+                          <w:rFonts w:asciiTheme="majorBidi" w:hAnsiTheme="majorBidi" w:cstheme="majorBidi"/>
+                        </w:rPr>
+                      </w:pPr>
+                    </w:p>
+                    <w:p>
+                      <w:pPr>
+                        <w:rPr>
+                          <w:rFonts w:asciiTheme="majorBidi" w:hAnsiTheme="majorBidi" w:cstheme="majorBidi"/>
+                        </w:rPr>
+                      </w:pPr>
+                    </w:p>
+                    <w:p>
+                      <w:pPr>
+                        <w:rPr>
+                          <w:rFonts w:asciiTheme="majorBidi" w:hAnsiTheme="majorBidi" w:cstheme="majorBidi"/>
+                        </w:rPr>
+                      </w:pPr>
+                    </w:p>
+                    <w:p>
+                      <w:pPr>
+                        <w:rPr>
+                          <w:rFonts w:asciiTheme="majorBidi" w:hAnsiTheme="majorBidi" w:cstheme="majorBidi"/>
+                        </w:rPr>
+                      </w:pPr>
+                    </w:p>
+                    <w:p>
+                      <w:pPr>
+                        <w:rPr>
+                          <w:rFonts w:asciiTheme="majorBidi" w:hAnsiTheme="majorBidi" w:cstheme="majorBidi"/>
+                          <w:lang w:val="fr-FR"/>
+                        </w:rPr>
+                      </w:pPr>
+                    </w:p>
+                  </w:txbxContent>
+                </v:textbox>
+                <w10:wrap anchorx="margin"/>
+              </v:shape>
+            </w:pict>
+          </mc:Fallback>
+        </mc:AlternateContent>
+      </w:r>
     </w:p>
     <w:p>
       <w:pPr>
         <w:rPr>
+          <w:rFonts w:asciiTheme="majorBidi" w:hAnsiTheme="majorBidi" w:cstheme="majorBidi"/>
           <w:lang w:val="fr-FR"/>
         </w:rPr>
         <w:sectPr>
@@ -326,6 +718,7 @@
     <w:p>
       <w:pPr>
         <w:rPr>
+          <w:rFonts w:asciiTheme="majorBidi" w:hAnsiTheme="majorBidi" w:cstheme="majorBidi"/>
           <w:lang w:val="fr-FR"/>
         </w:rPr>
         <w:sectPr>
@@ -343,6 +736,7 @@
       <w:pPr>
         <w:pStyle w:val="Titre2"/>
         <w:rPr>
+          <w:rFonts w:asciiTheme="majorBidi" w:hAnsiTheme="majorBidi"/>
           <w:sz w:val="48"/>
           <w:szCs w:val="48"/>
           <w:lang w:val="fr-FR"/>
@@ -353,6 +747,7 @@
       <w:pPr>
         <w:pStyle w:val="Titre2"/>
         <w:rPr>
+          <w:rFonts w:asciiTheme="majorBidi" w:hAnsiTheme="majorBidi"/>
           <w:sz w:val="48"/>
           <w:szCs w:val="48"/>
           <w:lang w:val="fr-FR"/>
@@ -360,6 +755,7 @@
       </w:pPr>
       <w:r>
         <w:rPr>
+          <w:rFonts w:asciiTheme="majorBidi" w:hAnsiTheme="majorBidi"/>
           <w:sz w:val="48"/>
           <w:szCs w:val="48"/>
           <w:lang w:val="fr-FR"/>
@@ -368,6 +764,7 @@
       </w:r>
       <w:r>
         <w:rPr>
+          <w:rFonts w:asciiTheme="majorBidi" w:hAnsiTheme="majorBidi"/>
           <w:sz w:val="48"/>
           <w:szCs w:val="48"/>
           <w:lang w:val="fr-FR"/>
@@ -379,11 +776,13 @@
       <w:pPr>
         <w:spacing w:line="276" w:lineRule="auto"/>
         <w:rPr>
-          <w:lang w:val="fr-FR"/>
-        </w:rPr>
-      </w:pPr>
-      <w:r>
-        <w:rPr>
+          <w:rFonts w:asciiTheme="majorBidi" w:hAnsiTheme="majorBidi" w:cstheme="majorBidi"/>
+          <w:lang w:val="fr-FR"/>
+        </w:rPr>
+      </w:pPr>
+      <w:r>
+        <w:rPr>
+          <w:rFonts w:asciiTheme="majorBidi" w:hAnsiTheme="majorBidi" w:cstheme="majorBidi"/>
           <w:b/>
           <w:bCs/>
           <w:color w:val="156082" w:themeColor="accent1"/>
@@ -395,6 +794,7 @@
       </w:r>
       <w:r>
         <w:rPr>
+          <w:rFonts w:asciiTheme="majorBidi" w:hAnsiTheme="majorBidi" w:cstheme="majorBidi"/>
           <w:lang w:val="fr-FR"/>
         </w:rPr>
         <w:br/>
@@ -409,11 +809,13 @@
         </w:numPr>
         <w:spacing w:line="276" w:lineRule="auto"/>
         <w:rPr>
-          <w:lang w:val="fr-FR"/>
-        </w:rPr>
-      </w:pPr>
-      <w:r>
-        <w:rPr>
+          <w:rFonts w:asciiTheme="majorBidi" w:hAnsiTheme="majorBidi" w:cstheme="majorBidi"/>
+          <w:lang w:val="fr-FR"/>
+        </w:rPr>
+      </w:pPr>
+      <w:r>
+        <w:rPr>
+          <w:rFonts w:asciiTheme="majorBidi" w:hAnsiTheme="majorBidi" w:cstheme="majorBidi"/>
           <w:lang w:val="fr-FR"/>
         </w:rPr>
         <w:t xml:space="preserve"> La recherche de prestataires (traiteurs, photographes, salles de réception, etc.), </w:t>
@@ -427,11 +829,13 @@
         </w:numPr>
         <w:spacing w:line="276" w:lineRule="auto"/>
         <w:rPr>
-          <w:lang w:val="fr-FR"/>
-        </w:rPr>
-      </w:pPr>
-      <w:r>
-        <w:rPr>
+          <w:rFonts w:asciiTheme="majorBidi" w:hAnsiTheme="majorBidi" w:cstheme="majorBidi"/>
+          <w:lang w:val="fr-FR"/>
+        </w:rPr>
+      </w:pPr>
+      <w:r>
+        <w:rPr>
+          <w:rFonts w:asciiTheme="majorBidi" w:hAnsiTheme="majorBidi" w:cstheme="majorBidi"/>
           <w:lang w:val="fr-FR"/>
         </w:rPr>
         <w:t>La planification des événements, la gestion des budgets, et bien plus encore.</w:t>
@@ -445,26 +849,16 @@
         </w:numPr>
         <w:spacing w:line="276" w:lineRule="auto"/>
         <w:rPr>
-          <w:lang w:val="fr-FR"/>
-        </w:rPr>
-      </w:pPr>
-      <w:r>
-        <w:rPr>
-          <w:lang w:val="fr-FR"/>
-        </w:rPr>
-        <w:t>Un manque de centralisation des informations et des services liés à l'organisation</w:t>
-      </w:r>
-      <w:r>
-        <w:rPr>
-          <w:lang w:val="fr-FR"/>
-        </w:rPr>
-        <w:t xml:space="preserve"> </w:t>
-      </w:r>
-      <w:r>
-        <w:rPr>
-          <w:lang w:val="fr-FR"/>
-        </w:rPr>
-        <w:t>de mariages.</w:t>
+          <w:rFonts w:asciiTheme="majorBidi" w:hAnsiTheme="majorBidi" w:cstheme="majorBidi"/>
+          <w:lang w:val="fr-FR"/>
+        </w:rPr>
+      </w:pPr>
+      <w:r>
+        <w:rPr>
+          <w:rFonts w:asciiTheme="majorBidi" w:hAnsiTheme="majorBidi" w:cstheme="majorBidi"/>
+          <w:lang w:val="fr-FR"/>
+        </w:rPr>
+        <w:t>Un manque de centralisation des informations et des services liés à l'organisation de mariages.</w:t>
       </w:r>
     </w:p>
     <w:p>
@@ -475,11 +869,13 @@
         </w:numPr>
         <w:spacing w:line="276" w:lineRule="auto"/>
         <w:rPr>
-          <w:lang w:val="fr-FR"/>
-        </w:rPr>
-      </w:pPr>
-      <w:r>
-        <w:rPr>
+          <w:rFonts w:asciiTheme="majorBidi" w:hAnsiTheme="majorBidi" w:cstheme="majorBidi"/>
+          <w:lang w:val="fr-FR"/>
+        </w:rPr>
+      </w:pPr>
+      <w:r>
+        <w:rPr>
+          <w:rFonts w:asciiTheme="majorBidi" w:hAnsiTheme="majorBidi" w:cstheme="majorBidi"/>
           <w:lang w:val="fr-FR"/>
         </w:rPr>
         <w:t>Une perte de temps et d'énergie due à la recherche manuelle de prestataires et à la gestion des détails.</w:t>
@@ -489,6 +885,7 @@
       <w:pPr>
         <w:spacing w:line="276" w:lineRule="auto"/>
         <w:rPr>
+          <w:rFonts w:asciiTheme="majorBidi" w:hAnsiTheme="majorBidi" w:cstheme="majorBidi"/>
           <w:b/>
           <w:bCs/>
           <w:color w:val="156082" w:themeColor="accent1"/>
@@ -499,6 +896,7 @@
       </w:pPr>
       <w:r>
         <w:rPr>
+          <w:rFonts w:asciiTheme="majorBidi" w:hAnsiTheme="majorBidi" w:cstheme="majorBidi"/>
           <w:b/>
           <w:bCs/>
           <w:color w:val="156082" w:themeColor="accent1"/>
@@ -514,14 +912,14 @@
         <w:pStyle w:val="Paragraphedeliste"/>
         <w:spacing w:line="360" w:lineRule="auto"/>
         <w:rPr>
-          <w:rFonts w:ascii="Segoe UI" w:hAnsi="Segoe UI" w:cs="Segoe UI"/>
+          <w:rFonts w:asciiTheme="majorBidi" w:hAnsiTheme="majorBidi" w:cstheme="majorBidi"/>
           <w:color w:val="404040"/>
           <w:lang w:val="fr-FR"/>
         </w:rPr>
       </w:pPr>
       <w:r>
         <w:rPr>
-          <w:rFonts w:ascii="Segoe UI" w:hAnsi="Segoe UI" w:cs="Segoe UI"/>
+          <w:rFonts w:asciiTheme="majorBidi" w:hAnsiTheme="majorBidi" w:cstheme="majorBidi"/>
           <w:color w:val="404040"/>
           <w:lang w:val="fr-FR"/>
         </w:rPr>
@@ -532,6 +930,7 @@
       <w:pPr>
         <w:spacing w:line="276" w:lineRule="auto"/>
         <w:rPr>
+          <w:rFonts w:asciiTheme="majorBidi" w:hAnsiTheme="majorBidi" w:cstheme="majorBidi"/>
           <w:b/>
           <w:bCs/>
           <w:color w:val="156082" w:themeColor="accent1"/>
@@ -542,6 +941,7 @@
       </w:pPr>
       <w:r>
         <w:rPr>
+          <w:rFonts w:asciiTheme="majorBidi" w:hAnsiTheme="majorBidi" w:cstheme="majorBidi"/>
           <w:b/>
           <w:bCs/>
           <w:color w:val="156082" w:themeColor="accent1"/>
@@ -556,12 +956,13 @@
       <w:pPr>
         <w:spacing w:line="276" w:lineRule="auto"/>
         <w:rPr>
-          <w:lang w:val="fr-FR"/>
-        </w:rPr>
-      </w:pPr>
-      <w:r>
-        <w:rPr>
-          <w:rFonts w:ascii="Segoe UI" w:hAnsi="Segoe UI" w:cs="Segoe UI"/>
+          <w:rFonts w:asciiTheme="majorBidi" w:hAnsiTheme="majorBidi" w:cstheme="majorBidi"/>
+          <w:lang w:val="fr-FR"/>
+        </w:rPr>
+      </w:pPr>
+      <w:r>
+        <w:rPr>
+          <w:rFonts w:asciiTheme="majorBidi" w:hAnsiTheme="majorBidi" w:cstheme="majorBidi"/>
           <w:color w:val="404040"/>
           <w:lang w:val="fr-FR"/>
         </w:rPr>
@@ -569,7 +970,7 @@
       </w:r>
       <w:r>
         <w:rPr>
-          <w:rFonts w:ascii="Segoe UI" w:hAnsi="Segoe UI" w:cs="Segoe UI"/>
+          <w:rFonts w:asciiTheme="majorBidi" w:hAnsiTheme="majorBidi" w:cstheme="majorBidi"/>
           <w:color w:val="404040"/>
           <w:lang w:val="fr-FR"/>
         </w:rPr>
@@ -577,6 +978,7 @@
       </w:r>
       <w:r>
         <w:rPr>
+          <w:rFonts w:asciiTheme="majorBidi" w:hAnsiTheme="majorBidi" w:cstheme="majorBidi"/>
           <w:lang w:val="fr-FR"/>
         </w:rPr>
         <w:t>Cette plateforme vise principalement :</w:t>
@@ -590,11 +992,13 @@
         </w:numPr>
         <w:spacing w:line="276" w:lineRule="auto"/>
         <w:rPr>
-          <w:lang w:val="fr-FR"/>
-        </w:rPr>
-      </w:pPr>
-      <w:r>
-        <w:rPr>
+          <w:rFonts w:asciiTheme="majorBidi" w:hAnsiTheme="majorBidi" w:cstheme="majorBidi"/>
+          <w:lang w:val="fr-FR"/>
+        </w:rPr>
+      </w:pPr>
+      <w:r>
+        <w:rPr>
+          <w:rFonts w:asciiTheme="majorBidi" w:hAnsiTheme="majorBidi" w:cstheme="majorBidi"/>
           <w:lang w:val="fr-FR"/>
         </w:rPr>
         <w:t>Les futurs mariés qui cherchent à organiser leur mariage de manière simple et efficace.</w:t>
@@ -608,11 +1012,13 @@
         </w:numPr>
         <w:spacing w:line="276" w:lineRule="auto"/>
         <w:rPr>
-          <w:lang w:val="fr-FR"/>
-        </w:rPr>
-      </w:pPr>
-      <w:r>
-        <w:rPr>
+          <w:rFonts w:asciiTheme="majorBidi" w:hAnsiTheme="majorBidi" w:cstheme="majorBidi"/>
+          <w:lang w:val="fr-FR"/>
+        </w:rPr>
+      </w:pPr>
+      <w:r>
+        <w:rPr>
+          <w:rFonts w:asciiTheme="majorBidi" w:hAnsiTheme="majorBidi" w:cstheme="majorBidi"/>
           <w:lang w:val="fr-FR"/>
         </w:rPr>
         <w:t>Les prestataires de services spécialisés dans les mariages (traiteurs, photographes, fleuristes, etc.).</w:t>
@@ -626,11 +1032,13 @@
         </w:numPr>
         <w:spacing w:line="276" w:lineRule="auto"/>
         <w:rPr>
-          <w:lang w:val="fr-FR"/>
-        </w:rPr>
-      </w:pPr>
-      <w:r>
-        <w:rPr>
+          <w:rFonts w:asciiTheme="majorBidi" w:hAnsiTheme="majorBidi" w:cstheme="majorBidi"/>
+          <w:lang w:val="fr-FR"/>
+        </w:rPr>
+      </w:pPr>
+      <w:r>
+        <w:rPr>
+          <w:rFonts w:asciiTheme="majorBidi" w:hAnsiTheme="majorBidi" w:cstheme="majorBidi"/>
           <w:lang w:val="fr-FR"/>
         </w:rPr>
         <w:t>Les professionnels de l'événementiel qui souhaitent accroître leur visibilité en ligne.</w:t>
@@ -641,6 +1049,7 @@
         <w:pStyle w:val="Paragraphedeliste"/>
         <w:spacing w:line="276" w:lineRule="auto"/>
         <w:rPr>
+          <w:rFonts w:asciiTheme="majorBidi" w:hAnsiTheme="majorBidi" w:cstheme="majorBidi"/>
           <w:b/>
           <w:bCs/>
           <w:u w:val="single"/>
@@ -653,6 +1062,7 @@
         <w:pStyle w:val="Paragraphedeliste"/>
         <w:spacing w:line="276" w:lineRule="auto"/>
         <w:rPr>
+          <w:rFonts w:asciiTheme="majorBidi" w:hAnsiTheme="majorBidi" w:cstheme="majorBidi"/>
           <w:b/>
           <w:bCs/>
           <w:u w:val="single"/>
@@ -665,6 +1075,7 @@
         <w:pStyle w:val="Titre2"/>
         <w:spacing w:line="240" w:lineRule="auto"/>
         <w:rPr>
+          <w:rFonts w:asciiTheme="majorBidi" w:hAnsiTheme="majorBidi"/>
           <w:b/>
           <w:bCs/>
           <w:lang w:val="fr-FR"/>
@@ -672,15 +1083,16 @@
       </w:pPr>
       <w:r>
         <w:rPr>
+          <w:rFonts w:asciiTheme="majorBidi" w:hAnsiTheme="majorBidi"/>
           <w:sz w:val="48"/>
           <w:szCs w:val="48"/>
           <w:lang w:val="fr-FR"/>
         </w:rPr>
-        <w:lastRenderedPageBreak/>
         <w:t>D</w:t>
       </w:r>
       <w:r>
         <w:rPr>
+          <w:rFonts w:asciiTheme="majorBidi" w:hAnsiTheme="majorBidi"/>
           <w:sz w:val="48"/>
           <w:szCs w:val="48"/>
           <w:lang w:val="fr-FR"/>
@@ -692,6 +1104,7 @@
       <w:pPr>
         <w:spacing w:line="240" w:lineRule="auto"/>
         <w:rPr>
+          <w:rFonts w:asciiTheme="majorBidi" w:hAnsiTheme="majorBidi" w:cstheme="majorBidi"/>
           <w:color w:val="156082" w:themeColor="accent1"/>
           <w:sz w:val="32"/>
           <w:szCs w:val="32"/>
@@ -700,6 +1113,7 @@
       </w:pPr>
       <w:r>
         <w:rPr>
+          <w:rFonts w:asciiTheme="majorBidi" w:hAnsiTheme="majorBidi" w:cstheme="majorBidi"/>
           <w:b/>
           <w:bCs/>
           <w:color w:val="156082" w:themeColor="accent1"/>
@@ -715,11 +1129,13 @@
         <w:spacing w:line="240" w:lineRule="auto"/>
         <w:ind w:left="720"/>
         <w:rPr>
-          <w:lang w:val="fr-FR"/>
-        </w:rPr>
-      </w:pPr>
-      <w:r>
-        <w:rPr>
+          <w:rFonts w:asciiTheme="majorBidi" w:hAnsiTheme="majorBidi" w:cstheme="majorBidi"/>
+          <w:lang w:val="fr-FR"/>
+        </w:rPr>
+      </w:pPr>
+      <w:r>
+        <w:rPr>
+          <w:rFonts w:asciiTheme="majorBidi" w:hAnsiTheme="majorBidi" w:cstheme="majorBidi"/>
           <w:b/>
           <w:bCs/>
           <w:lang w:val="fr-FR"/>
@@ -739,14 +1155,14 @@
         </w:tabs>
         <w:ind w:left="2268" w:hanging="1417"/>
         <w:rPr>
-          <w:rFonts w:ascii="Segoe UI" w:hAnsi="Segoe UI" w:cs="Segoe UI"/>
+          <w:rFonts w:asciiTheme="majorBidi" w:hAnsiTheme="majorBidi" w:cstheme="majorBidi"/>
           <w:color w:val="404040"/>
           <w:lang w:val="fr-FR"/>
         </w:rPr>
       </w:pPr>
       <w:r>
         <w:rPr>
-          <w:rFonts w:ascii="Segoe UI" w:hAnsi="Segoe UI" w:cs="Segoe UI"/>
+          <w:rFonts w:asciiTheme="majorBidi" w:hAnsiTheme="majorBidi" w:cstheme="majorBidi"/>
           <w:color w:val="404040"/>
           <w:lang w:val="fr-FR"/>
         </w:rPr>
@@ -765,17 +1181,18 @@
         </w:tabs>
         <w:ind w:left="2268" w:hanging="1417"/>
         <w:rPr>
-          <w:rFonts w:ascii="Segoe UI" w:hAnsi="Segoe UI" w:cs="Segoe UI"/>
+          <w:rFonts w:asciiTheme="majorBidi" w:hAnsiTheme="majorBidi" w:cstheme="majorBidi"/>
           <w:color w:val="404040"/>
           <w:lang w:val="fr-FR"/>
         </w:rPr>
       </w:pPr>
       <w:r>
         <w:rPr>
-          <w:rFonts w:ascii="Segoe UI" w:hAnsi="Segoe UI" w:cs="Segoe UI"/>
+          <w:rFonts w:asciiTheme="majorBidi" w:hAnsiTheme="majorBidi" w:cstheme="majorBidi"/>
           <w:color w:val="404040"/>
           <w:lang w:val="fr-FR"/>
         </w:rPr>
+        <w:lastRenderedPageBreak/>
         <w:t>Rechercher des prestataires par catégorie, localisation, budget, etc.</w:t>
       </w:r>
     </w:p>
@@ -791,14 +1208,14 @@
         </w:tabs>
         <w:ind w:left="2268" w:hanging="1417"/>
         <w:rPr>
-          <w:rFonts w:ascii="Segoe UI" w:hAnsi="Segoe UI" w:cs="Segoe UI"/>
+          <w:rFonts w:asciiTheme="majorBidi" w:hAnsiTheme="majorBidi" w:cstheme="majorBidi"/>
           <w:color w:val="404040"/>
           <w:lang w:val="fr-FR"/>
         </w:rPr>
       </w:pPr>
       <w:r>
         <w:rPr>
-          <w:rFonts w:ascii="Segoe UI" w:hAnsi="Segoe UI" w:cs="Segoe UI"/>
+          <w:rFonts w:asciiTheme="majorBidi" w:hAnsiTheme="majorBidi" w:cstheme="majorBidi"/>
           <w:color w:val="404040"/>
           <w:lang w:val="fr-FR"/>
         </w:rPr>
@@ -817,14 +1234,14 @@
         </w:tabs>
         <w:ind w:left="2268" w:hanging="1417"/>
         <w:rPr>
-          <w:rFonts w:ascii="Segoe UI" w:hAnsi="Segoe UI" w:cs="Segoe UI"/>
+          <w:rFonts w:asciiTheme="majorBidi" w:hAnsiTheme="majorBidi" w:cstheme="majorBidi"/>
           <w:color w:val="404040"/>
           <w:lang w:val="fr-FR"/>
         </w:rPr>
       </w:pPr>
       <w:r>
         <w:rPr>
-          <w:rFonts w:ascii="Segoe UI" w:hAnsi="Segoe UI" w:cs="Segoe UI"/>
+          <w:rFonts w:asciiTheme="majorBidi" w:hAnsiTheme="majorBidi" w:cstheme="majorBidi"/>
           <w:color w:val="404040"/>
           <w:lang w:val="fr-FR"/>
         </w:rPr>
@@ -843,14 +1260,14 @@
         </w:tabs>
         <w:ind w:left="2268" w:hanging="1417"/>
         <w:rPr>
-          <w:rFonts w:ascii="Segoe UI" w:hAnsi="Segoe UI" w:cs="Segoe UI"/>
+          <w:rFonts w:asciiTheme="majorBidi" w:hAnsiTheme="majorBidi" w:cstheme="majorBidi"/>
           <w:color w:val="404040"/>
           <w:lang w:val="fr-FR"/>
         </w:rPr>
       </w:pPr>
       <w:r>
         <w:rPr>
-          <w:rFonts w:ascii="Segoe UI" w:hAnsi="Segoe UI" w:cs="Segoe UI"/>
+          <w:rFonts w:asciiTheme="majorBidi" w:hAnsiTheme="majorBidi" w:cstheme="majorBidi"/>
           <w:color w:val="404040"/>
           <w:lang w:val="fr-FR"/>
         </w:rPr>
@@ -860,10 +1277,14 @@
     <w:p>
       <w:pPr>
         <w:ind w:left="720"/>
+        <w:rPr>
+          <w:rFonts w:asciiTheme="majorBidi" w:hAnsiTheme="majorBidi" w:cstheme="majorBidi"/>
+        </w:rPr>
       </w:pPr>
       <w:proofErr w:type="spellStart"/>
       <w:r>
         <w:rPr>
+          <w:rFonts w:asciiTheme="majorBidi" w:hAnsiTheme="majorBidi" w:cstheme="majorBidi"/>
           <w:b/>
           <w:bCs/>
         </w:rPr>
@@ -872,6 +1293,7 @@
       <w:proofErr w:type="spellEnd"/>
       <w:r>
         <w:rPr>
+          <w:rFonts w:asciiTheme="majorBidi" w:hAnsiTheme="majorBidi" w:cstheme="majorBidi"/>
           <w:b/>
           <w:bCs/>
         </w:rPr>
@@ -880,6 +1302,7 @@
       <w:proofErr w:type="gramStart"/>
       <w:r>
         <w:rPr>
+          <w:rFonts w:asciiTheme="majorBidi" w:hAnsiTheme="majorBidi" w:cstheme="majorBidi"/>
           <w:b/>
           <w:bCs/>
         </w:rPr>
@@ -899,64 +1322,18 @@
         </w:tabs>
         <w:ind w:left="2268" w:hanging="1417"/>
         <w:rPr>
-          <w:rFonts w:ascii="Segoe UI" w:hAnsi="Segoe UI" w:cs="Segoe UI"/>
+          <w:rFonts w:asciiTheme="majorBidi" w:hAnsiTheme="majorBidi" w:cstheme="majorBidi"/>
           <w:color w:val="404040"/>
           <w:lang w:val="fr-FR"/>
         </w:rPr>
       </w:pPr>
-      <w:proofErr w:type="spellStart"/>
-      <w:r>
-        <w:rPr>
-          <w:rFonts w:ascii="Segoe UI" w:hAnsi="Segoe UI" w:cs="Segoe UI"/>
+      <w:r>
+        <w:rPr>
+          <w:rFonts w:asciiTheme="majorBidi" w:hAnsiTheme="majorBidi" w:cstheme="majorBidi"/>
           <w:color w:val="404040"/>
           <w:lang w:val="fr-FR"/>
         </w:rPr>
-        <w:t>Créer</w:t>
-      </w:r>
-      <w:proofErr w:type="spellEnd"/>
-      <w:r>
-        <w:rPr>
-          <w:rFonts w:ascii="Segoe UI" w:hAnsi="Segoe UI" w:cs="Segoe UI"/>
-          <w:color w:val="404040"/>
-          <w:lang w:val="fr-FR"/>
-        </w:rPr>
-        <w:t xml:space="preserve"> un </w:t>
-      </w:r>
-      <w:proofErr w:type="spellStart"/>
-      <w:r>
-        <w:rPr>
-          <w:rFonts w:ascii="Segoe UI" w:hAnsi="Segoe UI" w:cs="Segoe UI"/>
-          <w:color w:val="404040"/>
-          <w:lang w:val="fr-FR"/>
-        </w:rPr>
-        <w:t>compte</w:t>
-      </w:r>
-      <w:proofErr w:type="spellEnd"/>
-      <w:r>
-        <w:rPr>
-          <w:rFonts w:ascii="Segoe UI" w:hAnsi="Segoe UI" w:cs="Segoe UI"/>
-          <w:color w:val="404040"/>
-          <w:lang w:val="fr-FR"/>
-        </w:rPr>
-        <w:t xml:space="preserve"> </w:t>
-      </w:r>
-      <w:proofErr w:type="spellStart"/>
-      <w:r>
-        <w:rPr>
-          <w:rFonts w:ascii="Segoe UI" w:hAnsi="Segoe UI" w:cs="Segoe UI"/>
-          <w:color w:val="404040"/>
-          <w:lang w:val="fr-FR"/>
-        </w:rPr>
-        <w:t>professionnel</w:t>
-      </w:r>
-      <w:proofErr w:type="spellEnd"/>
-      <w:r>
-        <w:rPr>
-          <w:rFonts w:ascii="Segoe UI" w:hAnsi="Segoe UI" w:cs="Segoe UI"/>
-          <w:color w:val="404040"/>
-          <w:lang w:val="fr-FR"/>
-        </w:rPr>
-        <w:t>.</w:t>
+        <w:t>Créer un compte professionnel.</w:t>
       </w:r>
     </w:p>
     <w:p>
@@ -971,14 +1348,14 @@
         </w:tabs>
         <w:ind w:left="2268" w:hanging="1417"/>
         <w:rPr>
-          <w:rFonts w:ascii="Segoe UI" w:hAnsi="Segoe UI" w:cs="Segoe UI"/>
+          <w:rFonts w:asciiTheme="majorBidi" w:hAnsiTheme="majorBidi" w:cstheme="majorBidi"/>
           <w:color w:val="404040"/>
           <w:lang w:val="fr-FR"/>
         </w:rPr>
       </w:pPr>
       <w:r>
         <w:rPr>
-          <w:rFonts w:ascii="Segoe UI" w:hAnsi="Segoe UI" w:cs="Segoe UI"/>
+          <w:rFonts w:asciiTheme="majorBidi" w:hAnsiTheme="majorBidi" w:cstheme="majorBidi"/>
           <w:color w:val="404040"/>
           <w:lang w:val="fr-FR"/>
         </w:rPr>
@@ -997,14 +1374,14 @@
         </w:tabs>
         <w:ind w:left="2268" w:hanging="1417"/>
         <w:rPr>
-          <w:rFonts w:ascii="Segoe UI" w:hAnsi="Segoe UI" w:cs="Segoe UI"/>
+          <w:rFonts w:asciiTheme="majorBidi" w:hAnsiTheme="majorBidi" w:cstheme="majorBidi"/>
           <w:color w:val="404040"/>
           <w:lang w:val="fr-FR"/>
         </w:rPr>
       </w:pPr>
       <w:r>
         <w:rPr>
-          <w:rFonts w:ascii="Segoe UI" w:hAnsi="Segoe UI" w:cs="Segoe UI"/>
+          <w:rFonts w:asciiTheme="majorBidi" w:hAnsiTheme="majorBidi" w:cstheme="majorBidi"/>
           <w:color w:val="404040"/>
           <w:lang w:val="fr-FR"/>
         </w:rPr>
@@ -1023,14 +1400,14 @@
         </w:tabs>
         <w:ind w:left="2268" w:hanging="1417"/>
         <w:rPr>
-          <w:rFonts w:ascii="Segoe UI" w:hAnsi="Segoe UI" w:cs="Segoe UI"/>
+          <w:rFonts w:asciiTheme="majorBidi" w:hAnsiTheme="majorBidi" w:cstheme="majorBidi"/>
           <w:color w:val="404040"/>
           <w:lang w:val="fr-FR"/>
         </w:rPr>
       </w:pPr>
       <w:r>
         <w:rPr>
-          <w:rFonts w:ascii="Segoe UI" w:hAnsi="Segoe UI" w:cs="Segoe UI"/>
+          <w:rFonts w:asciiTheme="majorBidi" w:hAnsiTheme="majorBidi" w:cstheme="majorBidi"/>
           <w:color w:val="404040"/>
           <w:lang w:val="fr-FR"/>
         </w:rPr>
@@ -1049,14 +1426,14 @@
         </w:tabs>
         <w:ind w:left="2268" w:hanging="1417"/>
         <w:rPr>
-          <w:rFonts w:ascii="Segoe UI" w:hAnsi="Segoe UI" w:cs="Segoe UI"/>
+          <w:rFonts w:asciiTheme="majorBidi" w:hAnsiTheme="majorBidi" w:cstheme="majorBidi"/>
           <w:color w:val="404040"/>
           <w:lang w:val="fr-FR"/>
         </w:rPr>
       </w:pPr>
       <w:r>
         <w:rPr>
-          <w:rFonts w:ascii="Segoe UI" w:hAnsi="Segoe UI" w:cs="Segoe UI"/>
+          <w:rFonts w:asciiTheme="majorBidi" w:hAnsiTheme="majorBidi" w:cstheme="majorBidi"/>
           <w:color w:val="404040"/>
           <w:lang w:val="fr-FR"/>
         </w:rPr>
@@ -1066,11 +1443,15 @@
     <w:p>
       <w:pPr>
         <w:ind w:left="720"/>
+        <w:rPr>
+          <w:rFonts w:asciiTheme="majorBidi" w:hAnsiTheme="majorBidi" w:cstheme="majorBidi"/>
+        </w:rPr>
       </w:pPr>
       <w:proofErr w:type="spellStart"/>
       <w:proofErr w:type="gramStart"/>
       <w:r>
         <w:rPr>
+          <w:rFonts w:asciiTheme="majorBidi" w:hAnsiTheme="majorBidi" w:cstheme="majorBidi"/>
           <w:b/>
           <w:bCs/>
         </w:rPr>
@@ -1079,6 +1460,7 @@
       <w:proofErr w:type="spellEnd"/>
       <w:r>
         <w:rPr>
+          <w:rFonts w:asciiTheme="majorBidi" w:hAnsiTheme="majorBidi" w:cstheme="majorBidi"/>
           <w:b/>
           <w:bCs/>
         </w:rPr>
@@ -1098,14 +1480,14 @@
         </w:tabs>
         <w:ind w:left="2268" w:hanging="1417"/>
         <w:rPr>
-          <w:rFonts w:ascii="Segoe UI" w:hAnsi="Segoe UI" w:cs="Segoe UI"/>
+          <w:rFonts w:asciiTheme="majorBidi" w:hAnsiTheme="majorBidi" w:cstheme="majorBidi"/>
           <w:color w:val="404040"/>
           <w:lang w:val="fr-FR"/>
         </w:rPr>
       </w:pPr>
       <w:r>
         <w:rPr>
-          <w:rFonts w:ascii="Segoe UI" w:hAnsi="Segoe UI" w:cs="Segoe UI"/>
+          <w:rFonts w:asciiTheme="majorBidi" w:hAnsiTheme="majorBidi" w:cstheme="majorBidi"/>
           <w:color w:val="404040"/>
           <w:lang w:val="fr-FR"/>
         </w:rPr>
@@ -1114,7 +1496,7 @@
       <w:proofErr w:type="gramStart"/>
       <w:r>
         <w:rPr>
-          <w:rFonts w:ascii="Segoe UI" w:hAnsi="Segoe UI" w:cs="Segoe UI"/>
+          <w:rFonts w:asciiTheme="majorBidi" w:hAnsiTheme="majorBidi" w:cstheme="majorBidi"/>
           <w:color w:val="404040"/>
           <w:lang w:val="fr-FR"/>
         </w:rPr>
@@ -1122,7 +1504,7 @@
       </w:r>
       <w:r>
         <w:rPr>
-          <w:rFonts w:ascii="Segoe UI" w:hAnsi="Segoe UI" w:cs="Segoe UI"/>
+          <w:rFonts w:asciiTheme="majorBidi" w:hAnsiTheme="majorBidi" w:cstheme="majorBidi"/>
           <w:color w:val="404040"/>
           <w:lang w:val="fr-FR"/>
         </w:rPr>
@@ -1142,14 +1524,14 @@
         </w:tabs>
         <w:ind w:left="2268" w:hanging="1417"/>
         <w:rPr>
-          <w:rFonts w:ascii="Segoe UI" w:hAnsi="Segoe UI" w:cs="Segoe UI"/>
+          <w:rFonts w:asciiTheme="majorBidi" w:hAnsiTheme="majorBidi" w:cstheme="majorBidi"/>
           <w:color w:val="404040"/>
           <w:lang w:val="fr-FR"/>
         </w:rPr>
       </w:pPr>
       <w:r>
         <w:rPr>
-          <w:rFonts w:ascii="Segoe UI" w:hAnsi="Segoe UI" w:cs="Segoe UI"/>
+          <w:rFonts w:asciiTheme="majorBidi" w:hAnsiTheme="majorBidi" w:cstheme="majorBidi"/>
           <w:color w:val="404040"/>
           <w:lang w:val="fr-FR"/>
         </w:rPr>
@@ -1168,14 +1550,14 @@
         </w:tabs>
         <w:ind w:left="2268" w:hanging="1417"/>
         <w:rPr>
-          <w:rFonts w:ascii="Segoe UI" w:hAnsi="Segoe UI" w:cs="Segoe UI"/>
+          <w:rFonts w:asciiTheme="majorBidi" w:hAnsiTheme="majorBidi" w:cstheme="majorBidi"/>
           <w:color w:val="404040"/>
           <w:lang w:val="fr-FR"/>
         </w:rPr>
       </w:pPr>
       <w:r>
         <w:rPr>
-          <w:rFonts w:ascii="Segoe UI" w:hAnsi="Segoe UI" w:cs="Segoe UI"/>
+          <w:rFonts w:asciiTheme="majorBidi" w:hAnsiTheme="majorBidi" w:cstheme="majorBidi"/>
           <w:color w:val="404040"/>
           <w:lang w:val="fr-FR"/>
         </w:rPr>
@@ -1194,14 +1576,14 @@
         </w:tabs>
         <w:ind w:left="2268" w:hanging="1417"/>
         <w:rPr>
-          <w:rFonts w:ascii="Segoe UI" w:hAnsi="Segoe UI" w:cs="Segoe UI"/>
+          <w:rFonts w:asciiTheme="majorBidi" w:hAnsiTheme="majorBidi" w:cstheme="majorBidi"/>
           <w:color w:val="404040"/>
           <w:lang w:val="fr-FR"/>
         </w:rPr>
       </w:pPr>
       <w:r>
         <w:rPr>
-          <w:rFonts w:ascii="Segoe UI" w:hAnsi="Segoe UI" w:cs="Segoe UI"/>
+          <w:rFonts w:asciiTheme="majorBidi" w:hAnsiTheme="majorBidi" w:cstheme="majorBidi"/>
           <w:color w:val="404040"/>
           <w:lang w:val="fr-FR"/>
         </w:rPr>
@@ -1216,7 +1598,7 @@
         </w:tabs>
         <w:ind w:left="2268"/>
         <w:rPr>
-          <w:rFonts w:ascii="Segoe UI" w:hAnsi="Segoe UI" w:cs="Segoe UI"/>
+          <w:rFonts w:asciiTheme="majorBidi" w:hAnsiTheme="majorBidi" w:cstheme="majorBidi"/>
           <w:color w:val="404040"/>
           <w:lang w:val="fr-FR"/>
         </w:rPr>
@@ -1225,6 +1607,7 @@
     <w:p>
       <w:pPr>
         <w:rPr>
+          <w:rFonts w:asciiTheme="majorBidi" w:hAnsiTheme="majorBidi" w:cstheme="majorBidi"/>
           <w:b/>
           <w:bCs/>
           <w:color w:val="156082" w:themeColor="accent1"/>
@@ -1235,6 +1618,7 @@
       </w:pPr>
       <w:r>
         <w:rPr>
+          <w:rFonts w:asciiTheme="majorBidi" w:hAnsiTheme="majorBidi" w:cstheme="majorBidi"/>
           <w:b/>
           <w:bCs/>
           <w:color w:val="156082" w:themeColor="accent1"/>
@@ -1246,6 +1630,7 @@
       </w:r>
       <w:r>
         <w:rPr>
+          <w:rFonts w:asciiTheme="majorBidi" w:hAnsiTheme="majorBidi" w:cstheme="majorBidi"/>
           <w:lang w:val="fr-FR"/>
         </w:rPr>
         <w:br/>
@@ -1258,11 +1643,15 @@
           <w:ilvl w:val="0"/>
           <w:numId w:val="29"/>
         </w:numPr>
+        <w:rPr>
+          <w:rFonts w:asciiTheme="majorBidi" w:hAnsiTheme="majorBidi" w:cstheme="majorBidi"/>
+        </w:rPr>
       </w:pPr>
       <w:proofErr w:type="spellStart"/>
       <w:proofErr w:type="gramStart"/>
       <w:r>
         <w:rPr>
+          <w:rFonts w:asciiTheme="majorBidi" w:hAnsiTheme="majorBidi" w:cstheme="majorBidi"/>
           <w:b/>
           <w:bCs/>
         </w:rPr>
@@ -1271,6 +1660,7 @@
       <w:proofErr w:type="spellEnd"/>
       <w:r>
         <w:rPr>
+          <w:rFonts w:asciiTheme="majorBidi" w:hAnsiTheme="majorBidi" w:cstheme="majorBidi"/>
           <w:b/>
           <w:bCs/>
         </w:rPr>
@@ -1290,14 +1680,14 @@
         </w:tabs>
         <w:ind w:left="1701" w:hanging="850"/>
         <w:rPr>
-          <w:rFonts w:ascii="Segoe UI" w:hAnsi="Segoe UI" w:cs="Segoe UI"/>
+          <w:rFonts w:asciiTheme="majorBidi" w:hAnsiTheme="majorBidi" w:cstheme="majorBidi"/>
           <w:color w:val="404040"/>
           <w:lang w:val="fr-FR"/>
         </w:rPr>
       </w:pPr>
       <w:r>
         <w:rPr>
-          <w:rFonts w:ascii="Segoe UI" w:hAnsi="Segoe UI" w:cs="Segoe UI"/>
+          <w:rFonts w:asciiTheme="majorBidi" w:hAnsiTheme="majorBidi" w:cstheme="majorBidi"/>
           <w:color w:val="404040"/>
           <w:lang w:val="fr-FR"/>
         </w:rPr>
@@ -1306,7 +1696,7 @@
       <w:proofErr w:type="gramStart"/>
       <w:r>
         <w:rPr>
-          <w:rFonts w:ascii="Segoe UI" w:hAnsi="Segoe UI" w:cs="Segoe UI"/>
+          <w:rFonts w:asciiTheme="majorBidi" w:hAnsiTheme="majorBidi" w:cstheme="majorBidi"/>
           <w:color w:val="404040"/>
           <w:lang w:val="fr-FR"/>
         </w:rPr>
@@ -1315,7 +1705,7 @@
       <w:proofErr w:type="gramEnd"/>
       <w:r>
         <w:rPr>
-          <w:rFonts w:ascii="Segoe UI" w:hAnsi="Segoe UI" w:cs="Segoe UI"/>
+          <w:rFonts w:asciiTheme="majorBidi" w:hAnsiTheme="majorBidi" w:cstheme="majorBidi"/>
           <w:color w:val="404040"/>
           <w:lang w:val="fr-FR"/>
         </w:rPr>
@@ -1334,14 +1724,14 @@
         </w:tabs>
         <w:ind w:left="1701" w:hanging="850"/>
         <w:rPr>
-          <w:rFonts w:ascii="Segoe UI" w:hAnsi="Segoe UI" w:cs="Segoe UI"/>
+          <w:rFonts w:asciiTheme="majorBidi" w:hAnsiTheme="majorBidi" w:cstheme="majorBidi"/>
           <w:color w:val="404040"/>
           <w:lang w:val="fr-FR"/>
         </w:rPr>
       </w:pPr>
       <w:r>
         <w:rPr>
-          <w:rFonts w:ascii="Segoe UI" w:hAnsi="Segoe UI" w:cs="Segoe UI"/>
+          <w:rFonts w:asciiTheme="majorBidi" w:hAnsiTheme="majorBidi" w:cstheme="majorBidi"/>
           <w:color w:val="404040"/>
           <w:lang w:val="fr-FR"/>
         </w:rPr>
@@ -1354,11 +1744,15 @@
           <w:ilvl w:val="0"/>
           <w:numId w:val="29"/>
         </w:numPr>
+        <w:rPr>
+          <w:rFonts w:asciiTheme="majorBidi" w:hAnsiTheme="majorBidi" w:cstheme="majorBidi"/>
+        </w:rPr>
       </w:pPr>
       <w:proofErr w:type="spellStart"/>
       <w:proofErr w:type="gramStart"/>
       <w:r>
         <w:rPr>
+          <w:rFonts w:asciiTheme="majorBidi" w:hAnsiTheme="majorBidi" w:cstheme="majorBidi"/>
           <w:b/>
           <w:bCs/>
         </w:rPr>
@@ -1367,6 +1761,7 @@
       <w:proofErr w:type="spellEnd"/>
       <w:r>
         <w:rPr>
+          <w:rFonts w:asciiTheme="majorBidi" w:hAnsiTheme="majorBidi" w:cstheme="majorBidi"/>
           <w:b/>
           <w:bCs/>
         </w:rPr>
@@ -1386,14 +1781,14 @@
         </w:tabs>
         <w:ind w:left="1701" w:hanging="850"/>
         <w:rPr>
-          <w:rFonts w:ascii="Segoe UI" w:hAnsi="Segoe UI" w:cs="Segoe UI"/>
+          <w:rFonts w:asciiTheme="majorBidi" w:hAnsiTheme="majorBidi" w:cstheme="majorBidi"/>
           <w:color w:val="404040"/>
           <w:lang w:val="fr-FR"/>
         </w:rPr>
       </w:pPr>
       <w:r>
         <w:rPr>
-          <w:rFonts w:ascii="Segoe UI" w:hAnsi="Segoe UI" w:cs="Segoe UI"/>
+          <w:rFonts w:asciiTheme="majorBidi" w:hAnsiTheme="majorBidi" w:cstheme="majorBidi"/>
           <w:color w:val="404040"/>
           <w:lang w:val="fr-FR"/>
         </w:rPr>
@@ -1412,14 +1807,14 @@
         </w:tabs>
         <w:ind w:left="1701" w:hanging="850"/>
         <w:rPr>
-          <w:rFonts w:ascii="Segoe UI" w:hAnsi="Segoe UI" w:cs="Segoe UI"/>
+          <w:rFonts w:asciiTheme="majorBidi" w:hAnsiTheme="majorBidi" w:cstheme="majorBidi"/>
           <w:color w:val="404040"/>
           <w:lang w:val="fr-FR"/>
         </w:rPr>
       </w:pPr>
       <w:r>
         <w:rPr>
-          <w:rFonts w:ascii="Segoe UI" w:hAnsi="Segoe UI" w:cs="Segoe UI"/>
+          <w:rFonts w:asciiTheme="majorBidi" w:hAnsiTheme="majorBidi" w:cstheme="majorBidi"/>
           <w:color w:val="404040"/>
           <w:lang w:val="fr-FR"/>
         </w:rPr>
@@ -1432,11 +1827,15 @@
           <w:ilvl w:val="0"/>
           <w:numId w:val="29"/>
         </w:numPr>
+        <w:rPr>
+          <w:rFonts w:asciiTheme="majorBidi" w:hAnsiTheme="majorBidi" w:cstheme="majorBidi"/>
+        </w:rPr>
       </w:pPr>
       <w:proofErr w:type="spellStart"/>
       <w:proofErr w:type="gramStart"/>
       <w:r>
         <w:rPr>
+          <w:rFonts w:asciiTheme="majorBidi" w:hAnsiTheme="majorBidi" w:cstheme="majorBidi"/>
           <w:b/>
           <w:bCs/>
         </w:rPr>
@@ -1445,6 +1844,7 @@
       <w:proofErr w:type="spellEnd"/>
       <w:r>
         <w:rPr>
+          <w:rFonts w:asciiTheme="majorBidi" w:hAnsiTheme="majorBidi" w:cstheme="majorBidi"/>
           <w:b/>
           <w:bCs/>
         </w:rPr>
@@ -1464,18 +1864,17 @@
         </w:tabs>
         <w:ind w:left="2268" w:hanging="993"/>
         <w:rPr>
-          <w:rFonts w:ascii="Segoe UI" w:hAnsi="Segoe UI" w:cs="Segoe UI"/>
+          <w:rFonts w:asciiTheme="majorBidi" w:hAnsiTheme="majorBidi" w:cstheme="majorBidi"/>
           <w:color w:val="404040"/>
           <w:lang w:val="fr-FR"/>
         </w:rPr>
       </w:pPr>
       <w:r>
         <w:rPr>
-          <w:rFonts w:ascii="Segoe UI" w:hAnsi="Segoe UI" w:cs="Segoe UI"/>
+          <w:rFonts w:asciiTheme="majorBidi" w:hAnsiTheme="majorBidi" w:cstheme="majorBidi"/>
           <w:color w:val="404040"/>
           <w:lang w:val="fr-FR"/>
         </w:rPr>
-        <w:lastRenderedPageBreak/>
         <w:t>Concevoir une architecture modulaire pour faciliter l'ajout de nouvelles fonctionnalités.</w:t>
       </w:r>
     </w:p>
@@ -1491,14 +1890,14 @@
         </w:tabs>
         <w:ind w:left="2268" w:hanging="993"/>
         <w:rPr>
-          <w:rFonts w:ascii="Segoe UI" w:hAnsi="Segoe UI" w:cs="Segoe UI"/>
+          <w:rFonts w:asciiTheme="majorBidi" w:hAnsiTheme="majorBidi" w:cstheme="majorBidi"/>
           <w:color w:val="404040"/>
           <w:lang w:val="fr-FR"/>
         </w:rPr>
       </w:pPr>
       <w:r>
         <w:rPr>
-          <w:rFonts w:ascii="Segoe UI" w:hAnsi="Segoe UI" w:cs="Segoe UI"/>
+          <w:rFonts w:asciiTheme="majorBidi" w:hAnsiTheme="majorBidi" w:cstheme="majorBidi"/>
           <w:color w:val="404040"/>
           <w:lang w:val="fr-FR"/>
         </w:rPr>
@@ -1511,11 +1910,15 @@
           <w:ilvl w:val="0"/>
           <w:numId w:val="29"/>
         </w:numPr>
+        <w:rPr>
+          <w:rFonts w:asciiTheme="majorBidi" w:hAnsiTheme="majorBidi" w:cstheme="majorBidi"/>
+        </w:rPr>
       </w:pPr>
       <w:proofErr w:type="spellStart"/>
       <w:proofErr w:type="gramStart"/>
       <w:r>
         <w:rPr>
+          <w:rFonts w:asciiTheme="majorBidi" w:hAnsiTheme="majorBidi" w:cstheme="majorBidi"/>
           <w:b/>
           <w:bCs/>
         </w:rPr>
@@ -1524,6 +1927,7 @@
       <w:proofErr w:type="spellEnd"/>
       <w:r>
         <w:rPr>
+          <w:rFonts w:asciiTheme="majorBidi" w:hAnsiTheme="majorBidi" w:cstheme="majorBidi"/>
           <w:b/>
           <w:bCs/>
         </w:rPr>
@@ -1543,14 +1947,14 @@
         </w:tabs>
         <w:ind w:left="2268" w:hanging="993"/>
         <w:rPr>
-          <w:rFonts w:ascii="Segoe UI" w:hAnsi="Segoe UI" w:cs="Segoe UI"/>
+          <w:rFonts w:asciiTheme="majorBidi" w:hAnsiTheme="majorBidi" w:cstheme="majorBidi"/>
           <w:color w:val="404040"/>
           <w:lang w:val="fr-FR"/>
         </w:rPr>
       </w:pPr>
       <w:r>
         <w:rPr>
-          <w:rFonts w:ascii="Segoe UI" w:hAnsi="Segoe UI" w:cs="Segoe UI"/>
+          <w:rFonts w:asciiTheme="majorBidi" w:hAnsiTheme="majorBidi" w:cstheme="majorBidi"/>
           <w:color w:val="404040"/>
           <w:lang w:val="fr-FR"/>
         </w:rPr>
@@ -1569,14 +1973,14 @@
         </w:tabs>
         <w:ind w:left="2268" w:hanging="993"/>
         <w:rPr>
-          <w:rFonts w:ascii="Segoe UI" w:hAnsi="Segoe UI" w:cs="Segoe UI"/>
+          <w:rFonts w:asciiTheme="majorBidi" w:hAnsiTheme="majorBidi" w:cstheme="majorBidi"/>
           <w:color w:val="404040"/>
           <w:lang w:val="fr-FR"/>
         </w:rPr>
       </w:pPr>
       <w:r>
         <w:rPr>
-          <w:rFonts w:ascii="Segoe UI" w:hAnsi="Segoe UI" w:cs="Segoe UI"/>
+          <w:rFonts w:asciiTheme="majorBidi" w:hAnsiTheme="majorBidi" w:cstheme="majorBidi"/>
           <w:color w:val="404040"/>
           <w:lang w:val="fr-FR"/>
         </w:rPr>
@@ -1589,18 +1993,24 @@
           <w:ilvl w:val="0"/>
           <w:numId w:val="29"/>
         </w:numPr>
+        <w:rPr>
+          <w:rFonts w:asciiTheme="majorBidi" w:hAnsiTheme="majorBidi" w:cstheme="majorBidi"/>
+        </w:rPr>
       </w:pPr>
       <w:proofErr w:type="spellStart"/>
       <w:r>
         <w:rPr>
+          <w:rFonts w:asciiTheme="majorBidi" w:hAnsiTheme="majorBidi" w:cstheme="majorBidi"/>
           <w:b/>
           <w:bCs/>
         </w:rPr>
+        <w:lastRenderedPageBreak/>
         <w:t>Réactivité</w:t>
       </w:r>
       <w:proofErr w:type="spellEnd"/>
       <w:r>
         <w:rPr>
+          <w:rFonts w:asciiTheme="majorBidi" w:hAnsiTheme="majorBidi" w:cstheme="majorBidi"/>
           <w:b/>
           <w:bCs/>
         </w:rPr>
@@ -1610,6 +2020,7 @@
       <w:proofErr w:type="gramStart"/>
       <w:r>
         <w:rPr>
+          <w:rFonts w:asciiTheme="majorBidi" w:hAnsiTheme="majorBidi" w:cstheme="majorBidi"/>
           <w:b/>
           <w:bCs/>
         </w:rPr>
@@ -1618,6 +2029,7 @@
       <w:proofErr w:type="spellEnd"/>
       <w:r>
         <w:rPr>
+          <w:rFonts w:asciiTheme="majorBidi" w:hAnsiTheme="majorBidi" w:cstheme="majorBidi"/>
           <w:b/>
           <w:bCs/>
         </w:rPr>
@@ -1637,14 +2049,14 @@
         </w:tabs>
         <w:ind w:left="2268" w:hanging="993"/>
         <w:rPr>
-          <w:rFonts w:ascii="Segoe UI" w:hAnsi="Segoe UI" w:cs="Segoe UI"/>
+          <w:rFonts w:asciiTheme="majorBidi" w:hAnsiTheme="majorBidi" w:cstheme="majorBidi"/>
           <w:color w:val="404040"/>
           <w:lang w:val="fr-FR"/>
         </w:rPr>
       </w:pPr>
       <w:r>
         <w:rPr>
-          <w:rFonts w:ascii="Segoe UI" w:hAnsi="Segoe UI" w:cs="Segoe UI"/>
+          <w:rFonts w:asciiTheme="majorBidi" w:hAnsiTheme="majorBidi" w:cstheme="majorBidi"/>
           <w:color w:val="404040"/>
           <w:lang w:val="fr-FR"/>
         </w:rPr>
@@ -1663,14 +2075,14 @@
         </w:tabs>
         <w:ind w:left="2268" w:hanging="993"/>
         <w:rPr>
-          <w:rFonts w:ascii="Segoe UI" w:hAnsi="Segoe UI" w:cs="Segoe UI"/>
+          <w:rFonts w:asciiTheme="majorBidi" w:hAnsiTheme="majorBidi" w:cstheme="majorBidi"/>
           <w:color w:val="404040"/>
           <w:lang w:val="fr-FR"/>
         </w:rPr>
       </w:pPr>
       <w:r>
         <w:rPr>
-          <w:rFonts w:ascii="Segoe UI" w:hAnsi="Segoe UI" w:cs="Segoe UI"/>
+          <w:rFonts w:asciiTheme="majorBidi" w:hAnsiTheme="majorBidi" w:cstheme="majorBidi"/>
           <w:color w:val="404040"/>
           <w:lang w:val="fr-FR"/>
         </w:rPr>
@@ -1689,14 +2101,14 @@
         </w:tabs>
         <w:ind w:left="2268" w:hanging="993"/>
         <w:rPr>
-          <w:rFonts w:ascii="Segoe UI" w:hAnsi="Segoe UI" w:cs="Segoe UI"/>
+          <w:rFonts w:asciiTheme="majorBidi" w:hAnsiTheme="majorBidi" w:cstheme="majorBidi"/>
           <w:color w:val="404040"/>
           <w:lang w:val="fr-FR"/>
         </w:rPr>
       </w:pPr>
       <w:r>
         <w:rPr>
-          <w:rFonts w:ascii="Segoe UI" w:hAnsi="Segoe UI" w:cs="Segoe UI"/>
+          <w:rFonts w:asciiTheme="majorBidi" w:hAnsiTheme="majorBidi" w:cstheme="majorBidi"/>
           <w:color w:val="404040"/>
           <w:lang w:val="fr-FR"/>
         </w:rPr>
@@ -1706,6 +2118,7 @@
     <w:p>
       <w:pPr>
         <w:rPr>
+          <w:rFonts w:asciiTheme="majorBidi" w:hAnsiTheme="majorBidi" w:cstheme="majorBidi"/>
           <w:b/>
           <w:bCs/>
           <w:color w:val="156082" w:themeColor="accent1"/>
@@ -1716,6 +2129,7 @@
       </w:pPr>
       <w:r>
         <w:rPr>
+          <w:rFonts w:asciiTheme="majorBidi" w:hAnsiTheme="majorBidi" w:cstheme="majorBidi"/>
           <w:b/>
           <w:bCs/>
           <w:color w:val="156082" w:themeColor="accent1"/>
@@ -1738,7 +2152,7 @@
         </w:tabs>
         <w:ind w:left="2268" w:hanging="993"/>
         <w:rPr>
-          <w:rFonts w:ascii="Segoe UI" w:hAnsi="Segoe UI" w:cs="Segoe UI"/>
+          <w:rFonts w:asciiTheme="majorBidi" w:hAnsiTheme="majorBidi" w:cstheme="majorBidi"/>
           <w:color w:val="404040"/>
           <w:lang w:val="fr-FR"/>
         </w:rPr>
@@ -1746,7 +2160,7 @@
       <w:proofErr w:type="spellStart"/>
       <w:r>
         <w:rPr>
-          <w:rFonts w:ascii="Segoe UI" w:hAnsi="Segoe UI" w:cs="Segoe UI"/>
+          <w:rFonts w:asciiTheme="majorBidi" w:hAnsiTheme="majorBidi" w:cstheme="majorBidi"/>
           <w:color w:val="404040"/>
           <w:lang w:val="fr-FR"/>
         </w:rPr>
@@ -1755,7 +2169,7 @@
       <w:proofErr w:type="spellEnd"/>
       <w:r>
         <w:rPr>
-          <w:rFonts w:ascii="Segoe UI" w:hAnsi="Segoe UI" w:cs="Segoe UI"/>
+          <w:rFonts w:asciiTheme="majorBidi" w:hAnsiTheme="majorBidi" w:cstheme="majorBidi"/>
           <w:color w:val="404040"/>
           <w:lang w:val="fr-FR"/>
         </w:rPr>
@@ -1774,7 +2188,7 @@
         </w:tabs>
         <w:ind w:left="2268" w:hanging="993"/>
         <w:rPr>
-          <w:rFonts w:ascii="Segoe UI" w:hAnsi="Segoe UI" w:cs="Segoe UI"/>
+          <w:rFonts w:asciiTheme="majorBidi" w:hAnsiTheme="majorBidi" w:cstheme="majorBidi"/>
           <w:color w:val="404040"/>
           <w:lang w:val="fr-FR"/>
         </w:rPr>
@@ -1782,7 +2196,7 @@
       <w:proofErr w:type="spellStart"/>
       <w:r>
         <w:rPr>
-          <w:rFonts w:ascii="Segoe UI" w:hAnsi="Segoe UI" w:cs="Segoe UI"/>
+          <w:rFonts w:asciiTheme="majorBidi" w:hAnsiTheme="majorBidi" w:cstheme="majorBidi"/>
           <w:color w:val="404040"/>
           <w:lang w:val="fr-FR"/>
         </w:rPr>
@@ -1791,7 +2205,7 @@
       <w:proofErr w:type="spellEnd"/>
       <w:r>
         <w:rPr>
-          <w:rFonts w:ascii="Segoe UI" w:hAnsi="Segoe UI" w:cs="Segoe UI"/>
+          <w:rFonts w:asciiTheme="majorBidi" w:hAnsiTheme="majorBidi" w:cstheme="majorBidi"/>
           <w:color w:val="404040"/>
           <w:lang w:val="fr-FR"/>
         </w:rPr>
@@ -1800,7 +2214,7 @@
       <w:proofErr w:type="spellStart"/>
       <w:r>
         <w:rPr>
-          <w:rFonts w:ascii="Segoe UI" w:hAnsi="Segoe UI" w:cs="Segoe UI"/>
+          <w:rFonts w:asciiTheme="majorBidi" w:hAnsiTheme="majorBidi" w:cstheme="majorBidi"/>
           <w:color w:val="404040"/>
           <w:lang w:val="fr-FR"/>
         </w:rPr>
@@ -1809,7 +2223,7 @@
       <w:proofErr w:type="spellEnd"/>
       <w:r>
         <w:rPr>
-          <w:rFonts w:ascii="Segoe UI" w:hAnsi="Segoe UI" w:cs="Segoe UI"/>
+          <w:rFonts w:asciiTheme="majorBidi" w:hAnsiTheme="majorBidi" w:cstheme="majorBidi"/>
           <w:color w:val="404040"/>
           <w:lang w:val="fr-FR"/>
         </w:rPr>
@@ -1818,7 +2232,7 @@
       <w:proofErr w:type="spellStart"/>
       <w:r>
         <w:rPr>
-          <w:rFonts w:ascii="Segoe UI" w:hAnsi="Segoe UI" w:cs="Segoe UI"/>
+          <w:rFonts w:asciiTheme="majorBidi" w:hAnsiTheme="majorBidi" w:cstheme="majorBidi"/>
           <w:color w:val="404040"/>
           <w:lang w:val="fr-FR"/>
         </w:rPr>
@@ -1827,7 +2241,7 @@
       <w:proofErr w:type="spellEnd"/>
       <w:r>
         <w:rPr>
-          <w:rFonts w:ascii="Segoe UI" w:hAnsi="Segoe UI" w:cs="Segoe UI"/>
+          <w:rFonts w:asciiTheme="majorBidi" w:hAnsiTheme="majorBidi" w:cstheme="majorBidi"/>
           <w:color w:val="404040"/>
           <w:lang w:val="fr-FR"/>
         </w:rPr>
@@ -1846,14 +2260,14 @@
         </w:tabs>
         <w:ind w:left="2268" w:hanging="993"/>
         <w:rPr>
-          <w:rFonts w:ascii="Segoe UI" w:hAnsi="Segoe UI" w:cs="Segoe UI"/>
+          <w:rFonts w:asciiTheme="majorBidi" w:hAnsiTheme="majorBidi" w:cstheme="majorBidi"/>
           <w:color w:val="404040"/>
           <w:lang w:val="fr-FR"/>
         </w:rPr>
       </w:pPr>
       <w:r>
         <w:rPr>
-          <w:rFonts w:ascii="Segoe UI" w:hAnsi="Segoe UI" w:cs="Segoe UI"/>
+          <w:rFonts w:asciiTheme="majorBidi" w:hAnsiTheme="majorBidi" w:cstheme="majorBidi"/>
           <w:color w:val="404040"/>
           <w:lang w:val="fr-FR"/>
         </w:rPr>
@@ -1861,7 +2275,7 @@
       </w:r>
       <w:r>
         <w:rPr>
-          <w:rFonts w:ascii="Segoe UI" w:hAnsi="Segoe UI" w:cs="Segoe UI"/>
+          <w:rFonts w:asciiTheme="majorBidi" w:hAnsiTheme="majorBidi" w:cstheme="majorBidi"/>
           <w:color w:val="404040"/>
           <w:lang w:val="fr-FR"/>
         </w:rPr>
@@ -1880,14 +2294,14 @@
         </w:tabs>
         <w:ind w:left="2268" w:hanging="993"/>
         <w:rPr>
-          <w:rFonts w:ascii="Segoe UI" w:hAnsi="Segoe UI" w:cs="Segoe UI"/>
+          <w:rFonts w:asciiTheme="majorBidi" w:hAnsiTheme="majorBidi" w:cstheme="majorBidi"/>
           <w:color w:val="404040"/>
           <w:lang w:val="fr-FR"/>
         </w:rPr>
       </w:pPr>
       <w:r>
         <w:rPr>
-          <w:rFonts w:ascii="Segoe UI" w:hAnsi="Segoe UI" w:cs="Segoe UI"/>
+          <w:rFonts w:asciiTheme="majorBidi" w:hAnsiTheme="majorBidi" w:cstheme="majorBidi"/>
           <w:color w:val="404040"/>
           <w:lang w:val="fr-FR"/>
         </w:rPr>
@@ -1906,12 +2320,13 @@
         </w:tabs>
         <w:ind w:left="2268" w:hanging="993"/>
         <w:rPr>
-          <w:lang w:val="fr-FR"/>
-        </w:rPr>
-      </w:pPr>
-      <w:r>
-        <w:rPr>
-          <w:rFonts w:ascii="Segoe UI" w:hAnsi="Segoe UI" w:cs="Segoe UI"/>
+          <w:rFonts w:asciiTheme="majorBidi" w:hAnsiTheme="majorBidi" w:cstheme="majorBidi"/>
+          <w:lang w:val="fr-FR"/>
+        </w:rPr>
+      </w:pPr>
+      <w:r>
+        <w:rPr>
+          <w:rFonts w:asciiTheme="majorBidi" w:hAnsiTheme="majorBidi" w:cstheme="majorBidi"/>
           <w:color w:val="404040"/>
           <w:lang w:val="fr-FR"/>
         </w:rPr>
@@ -1919,6 +2334,7 @@
       </w:r>
       <w:r>
         <w:rPr>
+          <w:rFonts w:asciiTheme="majorBidi" w:hAnsiTheme="majorBidi" w:cstheme="majorBidi"/>
           <w:lang w:val="fr-FR"/>
         </w:rPr>
         <w:t xml:space="preserve"> </w:t>
@@ -1927,6 +2343,7 @@
     <w:p>
       <w:pPr>
         <w:rPr>
+          <w:rFonts w:asciiTheme="majorBidi" w:hAnsiTheme="majorBidi" w:cstheme="majorBidi"/>
           <w:b/>
           <w:bCs/>
           <w:color w:val="156082" w:themeColor="accent1"/>
@@ -1937,6 +2354,7 @@
       </w:pPr>
       <w:r>
         <w:rPr>
+          <w:rFonts w:asciiTheme="majorBidi" w:hAnsiTheme="majorBidi" w:cstheme="majorBidi"/>
           <w:b/>
           <w:bCs/>
           <w:color w:val="156082" w:themeColor="accent1"/>
@@ -1954,11 +2372,13 @@
           <w:numId w:val="38"/>
         </w:numPr>
         <w:rPr>
-          <w:lang w:val="fr-FR"/>
-        </w:rPr>
-      </w:pPr>
-      <w:r>
-        <w:rPr>
+          <w:rFonts w:asciiTheme="majorBidi" w:hAnsiTheme="majorBidi" w:cstheme="majorBidi"/>
+          <w:lang w:val="fr-FR"/>
+        </w:rPr>
+      </w:pPr>
+      <w:r>
+        <w:rPr>
+          <w:rFonts w:asciiTheme="majorBidi" w:hAnsiTheme="majorBidi" w:cstheme="majorBidi"/>
           <w:lang w:val="fr-FR"/>
         </w:rPr>
         <w:t>Analyse des besoins et conception : 2 semaines.</w:t>
@@ -1971,11 +2391,13 @@
           <w:numId w:val="38"/>
         </w:numPr>
         <w:rPr>
-          <w:lang w:val="fr-FR"/>
-        </w:rPr>
-      </w:pPr>
-      <w:r>
-        <w:rPr>
+          <w:rFonts w:asciiTheme="majorBidi" w:hAnsiTheme="majorBidi" w:cstheme="majorBidi"/>
+          <w:lang w:val="fr-FR"/>
+        </w:rPr>
+      </w:pPr>
+      <w:r>
+        <w:rPr>
+          <w:rFonts w:asciiTheme="majorBidi" w:hAnsiTheme="majorBidi" w:cstheme="majorBidi"/>
           <w:lang w:val="fr-FR"/>
         </w:rPr>
         <w:t>Développement de la base de données : 1 semaine.</w:t>
@@ -1988,11 +2410,13 @@
           <w:numId w:val="38"/>
         </w:numPr>
         <w:rPr>
-          <w:lang w:val="fr-FR"/>
-        </w:rPr>
-      </w:pPr>
-      <w:r>
-        <w:rPr>
+          <w:rFonts w:asciiTheme="majorBidi" w:hAnsiTheme="majorBidi" w:cstheme="majorBidi"/>
+          <w:lang w:val="fr-FR"/>
+        </w:rPr>
+      </w:pPr>
+      <w:r>
+        <w:rPr>
+          <w:rFonts w:asciiTheme="majorBidi" w:hAnsiTheme="majorBidi" w:cstheme="majorBidi"/>
           <w:lang w:val="fr-FR"/>
         </w:rPr>
         <w:t xml:space="preserve">Développement du </w:t>
@@ -2000,6 +2424,7 @@
       <w:proofErr w:type="spellStart"/>
       <w:r>
         <w:rPr>
+          <w:rFonts w:asciiTheme="majorBidi" w:hAnsiTheme="majorBidi" w:cstheme="majorBidi"/>
           <w:lang w:val="fr-FR"/>
         </w:rPr>
         <w:t>back-end</w:t>
@@ -2007,6 +2432,7 @@
       <w:proofErr w:type="spellEnd"/>
       <w:r>
         <w:rPr>
+          <w:rFonts w:asciiTheme="majorBidi" w:hAnsiTheme="majorBidi" w:cstheme="majorBidi"/>
           <w:lang w:val="fr-FR"/>
         </w:rPr>
         <w:t xml:space="preserve"> (</w:t>
@@ -2014,6 +2440,7 @@
       <w:proofErr w:type="spellStart"/>
       <w:r>
         <w:rPr>
+          <w:rFonts w:asciiTheme="majorBidi" w:hAnsiTheme="majorBidi" w:cstheme="majorBidi"/>
           <w:lang w:val="fr-FR"/>
         </w:rPr>
         <w:t>Laravel</w:t>
@@ -2021,6 +2448,7 @@
       <w:proofErr w:type="spellEnd"/>
       <w:r>
         <w:rPr>
+          <w:rFonts w:asciiTheme="majorBidi" w:hAnsiTheme="majorBidi" w:cstheme="majorBidi"/>
           <w:lang w:val="fr-FR"/>
         </w:rPr>
         <w:t>) : 3 semaines.</w:t>
@@ -2033,11 +2461,13 @@
           <w:numId w:val="38"/>
         </w:numPr>
         <w:rPr>
-          <w:lang w:val="fr-FR"/>
-        </w:rPr>
-      </w:pPr>
-      <w:r>
-        <w:rPr>
+          <w:rFonts w:asciiTheme="majorBidi" w:hAnsiTheme="majorBidi" w:cstheme="majorBidi"/>
+          <w:lang w:val="fr-FR"/>
+        </w:rPr>
+      </w:pPr>
+      <w:r>
+        <w:rPr>
+          <w:rFonts w:asciiTheme="majorBidi" w:hAnsiTheme="majorBidi" w:cstheme="majorBidi"/>
           <w:lang w:val="fr-FR"/>
         </w:rPr>
         <w:t xml:space="preserve">Développement du </w:t>
@@ -2045,6 +2475,7 @@
       <w:proofErr w:type="spellStart"/>
       <w:r>
         <w:rPr>
+          <w:rFonts w:asciiTheme="majorBidi" w:hAnsiTheme="majorBidi" w:cstheme="majorBidi"/>
           <w:lang w:val="fr-FR"/>
         </w:rPr>
         <w:t>front-end</w:t>
@@ -2052,6 +2483,7 @@
       <w:proofErr w:type="spellEnd"/>
       <w:r>
         <w:rPr>
+          <w:rFonts w:asciiTheme="majorBidi" w:hAnsiTheme="majorBidi" w:cstheme="majorBidi"/>
           <w:lang w:val="fr-FR"/>
         </w:rPr>
         <w:t xml:space="preserve"> (React.js) : 3 semaines.</w:t>
@@ -2063,29 +2495,50 @@
           <w:ilvl w:val="0"/>
           <w:numId w:val="38"/>
         </w:numPr>
-      </w:pPr>
-      <w:r>
+        <w:rPr>
+          <w:rFonts w:asciiTheme="majorBidi" w:hAnsiTheme="majorBidi" w:cstheme="majorBidi"/>
+        </w:rPr>
+      </w:pPr>
+      <w:r>
+        <w:rPr>
+          <w:rFonts w:asciiTheme="majorBidi" w:hAnsiTheme="majorBidi" w:cstheme="majorBidi"/>
+        </w:rPr>
         <w:t xml:space="preserve">Tests et </w:t>
       </w:r>
       <w:proofErr w:type="spellStart"/>
       <w:proofErr w:type="gramStart"/>
       <w:r>
+        <w:rPr>
+          <w:rFonts w:asciiTheme="majorBidi" w:hAnsiTheme="majorBidi" w:cstheme="majorBidi"/>
+        </w:rPr>
         <w:t>débogage</w:t>
       </w:r>
       <w:proofErr w:type="spellEnd"/>
       <w:r>
+        <w:rPr>
+          <w:rFonts w:asciiTheme="majorBidi" w:hAnsiTheme="majorBidi" w:cstheme="majorBidi"/>
+        </w:rPr>
         <w:t> :</w:t>
       </w:r>
       <w:proofErr w:type="gramEnd"/>
       <w:r>
+        <w:rPr>
+          <w:rFonts w:asciiTheme="majorBidi" w:hAnsiTheme="majorBidi" w:cstheme="majorBidi"/>
+        </w:rPr>
         <w:t xml:space="preserve"> 2 </w:t>
       </w:r>
       <w:proofErr w:type="spellStart"/>
       <w:r>
+        <w:rPr>
+          <w:rFonts w:asciiTheme="majorBidi" w:hAnsiTheme="majorBidi" w:cstheme="majorBidi"/>
+        </w:rPr>
         <w:t>semaines</w:t>
       </w:r>
       <w:proofErr w:type="spellEnd"/>
       <w:r>
+        <w:rPr>
+          <w:rFonts w:asciiTheme="majorBidi" w:hAnsiTheme="majorBidi" w:cstheme="majorBidi"/>
+        </w:rPr>
         <w:t>.</w:t>
       </w:r>
     </w:p>
@@ -2095,35 +2548,48 @@
           <w:ilvl w:val="0"/>
           <w:numId w:val="38"/>
         </w:numPr>
+        <w:rPr>
+          <w:rFonts w:asciiTheme="majorBidi" w:hAnsiTheme="majorBidi" w:cstheme="majorBidi"/>
+        </w:rPr>
       </w:pPr>
       <w:proofErr w:type="spellStart"/>
       <w:r>
+        <w:rPr>
+          <w:rFonts w:asciiTheme="majorBidi" w:hAnsiTheme="majorBidi" w:cstheme="majorBidi"/>
+        </w:rPr>
         <w:t>Déploiement</w:t>
       </w:r>
       <w:proofErr w:type="spellEnd"/>
       <w:r>
+        <w:rPr>
+          <w:rFonts w:asciiTheme="majorBidi" w:hAnsiTheme="majorBidi" w:cstheme="majorBidi"/>
+        </w:rPr>
         <w:t xml:space="preserve"> et </w:t>
       </w:r>
       <w:r>
+        <w:rPr>
+          <w:rFonts w:asciiTheme="majorBidi" w:hAnsiTheme="majorBidi" w:cstheme="majorBidi"/>
+        </w:rPr>
         <w:t>documentation:</w:t>
       </w:r>
       <w:r>
-        <w:t xml:space="preserve"> </w:t>
-      </w:r>
-      <w:proofErr w:type="gramStart"/>
-      <w:r>
-        <w:t>1</w:t>
-      </w:r>
-      <w:proofErr w:type="gramEnd"/>
-      <w:r>
-        <w:t xml:space="preserve"> </w:t>
+        <w:rPr>
+          <w:rFonts w:asciiTheme="majorBidi" w:hAnsiTheme="majorBidi" w:cstheme="majorBidi"/>
+        </w:rPr>
+        <w:t xml:space="preserve"> 1 </w:t>
       </w:r>
       <w:proofErr w:type="spellStart"/>
       <w:r>
+        <w:rPr>
+          <w:rFonts w:asciiTheme="majorBidi" w:hAnsiTheme="majorBidi" w:cstheme="majorBidi"/>
+        </w:rPr>
         <w:t>semaine</w:t>
       </w:r>
       <w:proofErr w:type="spellEnd"/>
       <w:r>
+        <w:rPr>
+          <w:rFonts w:asciiTheme="majorBidi" w:hAnsiTheme="majorBidi" w:cstheme="majorBidi"/>
+        </w:rPr>
         <w:t>.</w:t>
       </w:r>
     </w:p>
@@ -7834,6 +8300,7 @@
   <w:style w:type="character" w:default="1" w:styleId="Policepardfaut">
     <w:name w:val="Default Paragraph Font"/>
     <w:uiPriority w:val="1"/>
+    <w:semiHidden/>
     <w:unhideWhenUsed/>
   </w:style>
   <w:style w:type="table" w:default="1" w:styleId="TableauNormal">

</xml_diff>